<commit_message>
TrangTruong update mau bao cao
</commit_message>
<xml_diff>
--- a/10/MauBaoCao_BaiTapDuAn.docx
+++ b/10/MauBaoCao_BaiTapDuAn.docx
@@ -558,34 +558,197 @@
     </w:p>
     <w:p>
       <w:pPr>
-        <w:ind w:left="4134" w:right="2466"/>
+        <w:ind w:left="3544" w:right="2466"/>
         <w:rPr>
           <w:sz w:val="28"/>
           <w:szCs w:val="28"/>
         </w:rPr>
       </w:pPr>
+      <w:proofErr w:type="spellStart"/>
       <w:r>
         <w:rPr>
           <w:spacing w:val="-1"/>
           <w:sz w:val="28"/>
           <w:szCs w:val="28"/>
         </w:rPr>
-        <w:t>Sinh viên</w:t>
-      </w:r>
-      <w:r>
-        <w:rPr>
-          <w:sz w:val="28"/>
-          <w:szCs w:val="28"/>
-        </w:rPr>
-        <w:t xml:space="preserve">:   </w:t>
-      </w:r>
+        <w:t>Sinh</w:t>
+      </w:r>
+      <w:proofErr w:type="spellEnd"/>
       <w:r>
         <w:rPr>
           <w:spacing w:val="-1"/>
           <w:sz w:val="28"/>
           <w:szCs w:val="28"/>
         </w:rPr>
-        <w:t>N</w:t>
+        <w:t xml:space="preserve"> </w:t>
+      </w:r>
+      <w:proofErr w:type="spellStart"/>
+      <w:r>
+        <w:rPr>
+          <w:spacing w:val="-1"/>
+          <w:sz w:val="28"/>
+          <w:szCs w:val="28"/>
+        </w:rPr>
+        <w:t>viên</w:t>
+      </w:r>
+      <w:proofErr w:type="spellEnd"/>
+      <w:r>
+        <w:rPr>
+          <w:sz w:val="28"/>
+          <w:szCs w:val="28"/>
+        </w:rPr>
+        <w:t xml:space="preserve">: </w:t>
+      </w:r>
+    </w:p>
+    <w:p>
+      <w:pPr>
+        <w:pStyle w:val="ListParagraph"/>
+        <w:numPr>
+          <w:ilvl w:val="0"/>
+          <w:numId w:val="4"/>
+        </w:numPr>
+        <w:ind w:left="3544" w:right="2466"/>
+        <w:rPr>
+          <w:sz w:val="28"/>
+          <w:szCs w:val="28"/>
+        </w:rPr>
+      </w:pPr>
+      <w:proofErr w:type="spellStart"/>
+      <w:r>
+        <w:rPr>
+          <w:sz w:val="28"/>
+          <w:szCs w:val="28"/>
+        </w:rPr>
+        <w:t>Trương</w:t>
+      </w:r>
+      <w:proofErr w:type="spellEnd"/>
+      <w:r>
+        <w:rPr>
+          <w:sz w:val="28"/>
+          <w:szCs w:val="28"/>
+        </w:rPr>
+        <w:t xml:space="preserve"> </w:t>
+      </w:r>
+      <w:proofErr w:type="spellStart"/>
+      <w:r>
+        <w:rPr>
+          <w:sz w:val="28"/>
+          <w:szCs w:val="28"/>
+        </w:rPr>
+        <w:t>Thị</w:t>
+      </w:r>
+      <w:proofErr w:type="spellEnd"/>
+      <w:r>
+        <w:rPr>
+          <w:sz w:val="28"/>
+          <w:szCs w:val="28"/>
+        </w:rPr>
+        <w:t xml:space="preserve"> </w:t>
+      </w:r>
+      <w:proofErr w:type="spellStart"/>
+      <w:r>
+        <w:rPr>
+          <w:sz w:val="28"/>
+          <w:szCs w:val="28"/>
+        </w:rPr>
+        <w:t>Quỳnh</w:t>
+      </w:r>
+      <w:proofErr w:type="spellEnd"/>
+      <w:r>
+        <w:rPr>
+          <w:sz w:val="28"/>
+          <w:szCs w:val="28"/>
+        </w:rPr>
+        <w:t xml:space="preserve"> </w:t>
+      </w:r>
+      <w:proofErr w:type="spellStart"/>
+      <w:r>
+        <w:rPr>
+          <w:sz w:val="28"/>
+          <w:szCs w:val="28"/>
+        </w:rPr>
+        <w:t>Trang</w:t>
+      </w:r>
+      <w:proofErr w:type="spellEnd"/>
+    </w:p>
+    <w:p>
+      <w:pPr>
+        <w:pStyle w:val="ListParagraph"/>
+        <w:numPr>
+          <w:ilvl w:val="0"/>
+          <w:numId w:val="4"/>
+        </w:numPr>
+        <w:ind w:left="3544" w:right="2466"/>
+        <w:rPr>
+          <w:sz w:val="28"/>
+          <w:szCs w:val="28"/>
+        </w:rPr>
+      </w:pPr>
+      <w:proofErr w:type="spellStart"/>
+      <w:r>
+        <w:rPr>
+          <w:sz w:val="28"/>
+          <w:szCs w:val="28"/>
+        </w:rPr>
+        <w:t>Ngô</w:t>
+      </w:r>
+      <w:proofErr w:type="spellEnd"/>
+      <w:r>
+        <w:rPr>
+          <w:sz w:val="28"/>
+          <w:szCs w:val="28"/>
+        </w:rPr>
+        <w:t xml:space="preserve"> </w:t>
+      </w:r>
+      <w:proofErr w:type="spellStart"/>
+      <w:r>
+        <w:rPr>
+          <w:sz w:val="28"/>
+          <w:szCs w:val="28"/>
+        </w:rPr>
+        <w:t>Thúy</w:t>
+      </w:r>
+      <w:proofErr w:type="spellEnd"/>
+      <w:r>
+        <w:rPr>
+          <w:sz w:val="28"/>
+          <w:szCs w:val="28"/>
+        </w:rPr>
+        <w:t xml:space="preserve"> </w:t>
+      </w:r>
+      <w:proofErr w:type="spellStart"/>
+      <w:r>
+        <w:rPr>
+          <w:sz w:val="28"/>
+          <w:szCs w:val="28"/>
+        </w:rPr>
+        <w:t>Vy</w:t>
+      </w:r>
+      <w:proofErr w:type="spellEnd"/>
+    </w:p>
+    <w:p>
+      <w:pPr>
+        <w:ind w:left="4134" w:right="2466"/>
+        <w:rPr>
+          <w:sz w:val="28"/>
+          <w:szCs w:val="28"/>
+        </w:rPr>
+      </w:pPr>
+      <w:proofErr w:type="spellStart"/>
+      <w:r>
+        <w:rPr>
+          <w:spacing w:val="-1"/>
+          <w:sz w:val="28"/>
+          <w:szCs w:val="28"/>
+        </w:rPr>
+        <w:t>L</w:t>
+      </w:r>
+      <w:r>
+        <w:rPr>
+          <w:sz w:val="28"/>
+          <w:szCs w:val="28"/>
+        </w:rPr>
+        <w:t>ớ</w:t>
       </w:r>
       <w:r>
         <w:rPr>
@@ -593,7 +756,46 @@
           <w:sz w:val="28"/>
           <w:szCs w:val="28"/>
         </w:rPr>
-        <w:t>gu</w:t>
+        <w:t>p</w:t>
+      </w:r>
+      <w:proofErr w:type="spellEnd"/>
+      <w:r>
+        <w:rPr>
+          <w:sz w:val="28"/>
+          <w:szCs w:val="28"/>
+        </w:rPr>
+        <w:t xml:space="preserve">:     </w:t>
+      </w:r>
+      <w:r>
+        <w:rPr>
+          <w:spacing w:val="69"/>
+          <w:sz w:val="28"/>
+          <w:szCs w:val="28"/>
+        </w:rPr>
+        <w:t xml:space="preserve"> </w:t>
+      </w:r>
+      <w:r>
+        <w:rPr>
+          <w:spacing w:val="69"/>
+          <w:sz w:val="28"/>
+          <w:szCs w:val="28"/>
+        </w:rPr>
+        <w:t xml:space="preserve">   </w:t>
+      </w:r>
+      <w:r>
+        <w:rPr>
+          <w:sz w:val="28"/>
+          <w:szCs w:val="28"/>
+        </w:rPr>
+        <w:t>4</w:t>
+      </w:r>
+      <w:r>
+        <w:rPr>
+          <w:spacing w:val="1"/>
+          <w:sz w:val="28"/>
+          <w:szCs w:val="28"/>
+        </w:rPr>
+        <w:t>4</w:t>
       </w:r>
       <w:r>
         <w:rPr>
@@ -601,14 +803,7 @@
           <w:sz w:val="28"/>
           <w:szCs w:val="28"/>
         </w:rPr>
-        <w:t>y</w:t>
-      </w:r>
-      <w:r>
-        <w:rPr>
-          <w:sz w:val="28"/>
-          <w:szCs w:val="28"/>
-        </w:rPr>
-        <w:t>ễn</w:t>
+        <w:t>K</w:t>
       </w:r>
       <w:r>
         <w:rPr>
@@ -616,209 +811,127 @@
           <w:sz w:val="28"/>
           <w:szCs w:val="28"/>
         </w:rPr>
-        <w:t xml:space="preserve"> </w:t>
-      </w:r>
-      <w:r>
+        <w:t>21.1</w:t>
+      </w:r>
+    </w:p>
+    <w:p>
+      <w:pPr>
+        <w:spacing w:line="320" w:lineRule="exact"/>
+        <w:ind w:left="3414"/>
         <w:rPr>
           <w:sz w:val="28"/>
           <w:szCs w:val="28"/>
         </w:rPr>
-        <w:t>A</w:t>
-      </w:r>
-    </w:p>
-    <w:p>
-      <w:pPr>
-        <w:ind w:left="4134" w:right="2466"/>
-        <w:rPr>
-          <w:sz w:val="28"/>
-          <w:szCs w:val="28"/>
-        </w:rPr>
-      </w:pPr>
+      </w:pPr>
+      <w:proofErr w:type="spellStart"/>
       <w:r>
         <w:rPr>
           <w:spacing w:val="-1"/>
           <w:sz w:val="28"/>
           <w:szCs w:val="28"/>
         </w:rPr>
-        <w:t>L</w:t>
-      </w:r>
-      <w:r>
-        <w:rPr>
-          <w:sz w:val="28"/>
-          <w:szCs w:val="28"/>
-        </w:rPr>
-        <w:t>ớ</w:t>
-      </w:r>
-      <w:r>
-        <w:rPr>
-          <w:spacing w:val="1"/>
-          <w:sz w:val="28"/>
-          <w:szCs w:val="28"/>
-        </w:rPr>
-        <w:t>p</w:t>
-      </w:r>
-      <w:r>
-        <w:rPr>
-          <w:sz w:val="28"/>
-          <w:szCs w:val="28"/>
-        </w:rPr>
-        <w:t xml:space="preserve">:     </w:t>
-      </w:r>
-      <w:r>
-        <w:rPr>
-          <w:spacing w:val="69"/>
-          <w:sz w:val="28"/>
-          <w:szCs w:val="28"/>
-        </w:rPr>
-        <w:t xml:space="preserve"> </w:t>
-      </w:r>
-      <w:r>
-        <w:rPr>
-          <w:spacing w:val="69"/>
-          <w:sz w:val="28"/>
-          <w:szCs w:val="28"/>
-        </w:rPr>
-        <w:t xml:space="preserve">   </w:t>
-      </w:r>
-      <w:r>
-        <w:rPr>
-          <w:sz w:val="28"/>
-          <w:szCs w:val="28"/>
-        </w:rPr>
-        <w:t>4</w:t>
-      </w:r>
-      <w:r>
-        <w:rPr>
-          <w:spacing w:val="1"/>
-          <w:sz w:val="28"/>
-          <w:szCs w:val="28"/>
-        </w:rPr>
-        <w:t>4</w:t>
-      </w:r>
-      <w:r>
-        <w:rPr>
-          <w:spacing w:val="-4"/>
-          <w:sz w:val="28"/>
-          <w:szCs w:val="28"/>
-        </w:rPr>
-        <w:t>K</w:t>
-      </w:r>
-      <w:r>
-        <w:rPr>
-          <w:spacing w:val="1"/>
-          <w:sz w:val="28"/>
-          <w:szCs w:val="28"/>
-        </w:rPr>
-        <w:t>1</w:t>
-      </w:r>
-      <w:r>
-        <w:rPr>
-          <w:sz w:val="28"/>
-          <w:szCs w:val="28"/>
-        </w:rPr>
-        <w:t>4</w:t>
-      </w:r>
-    </w:p>
-    <w:p>
-      <w:pPr>
-        <w:spacing w:line="320" w:lineRule="exact"/>
-        <w:ind w:left="3414"/>
-        <w:rPr>
-          <w:sz w:val="28"/>
-          <w:szCs w:val="28"/>
-        </w:rPr>
-      </w:pPr>
+        <w:t>Giáo</w:t>
+      </w:r>
+      <w:proofErr w:type="spellEnd"/>
       <w:r>
         <w:rPr>
           <w:spacing w:val="-1"/>
           <w:sz w:val="28"/>
           <w:szCs w:val="28"/>
         </w:rPr>
-        <w:t>Giáo viên hướng dẫn</w:t>
-      </w:r>
-      <w:r>
-        <w:rPr>
-          <w:sz w:val="28"/>
-          <w:szCs w:val="28"/>
-        </w:rPr>
-        <w:t xml:space="preserve">:  </w:t>
-      </w:r>
-      <w:r>
-        <w:rPr>
-          <w:sz w:val="28"/>
-          <w:szCs w:val="28"/>
-        </w:rPr>
-        <w:t xml:space="preserve">     </w:t>
-      </w:r>
+        <w:t xml:space="preserve"> </w:t>
+      </w:r>
+      <w:proofErr w:type="spellStart"/>
       <w:r>
         <w:rPr>
           <w:spacing w:val="-1"/>
           <w:sz w:val="28"/>
           <w:szCs w:val="28"/>
         </w:rPr>
-        <w:t>T</w:t>
-      </w:r>
-      <w:r>
-        <w:rPr>
-          <w:sz w:val="28"/>
-          <w:szCs w:val="28"/>
-        </w:rPr>
-        <w:t>S.</w:t>
-      </w:r>
-      <w:r>
-        <w:rPr>
-          <w:spacing w:val="1"/>
-          <w:sz w:val="28"/>
-          <w:szCs w:val="28"/>
-        </w:rPr>
-        <w:t xml:space="preserve"> </w:t>
-      </w:r>
+        <w:t>viên</w:t>
+      </w:r>
+      <w:proofErr w:type="spellEnd"/>
       <w:r>
         <w:rPr>
           <w:spacing w:val="-1"/>
           <w:sz w:val="28"/>
           <w:szCs w:val="28"/>
         </w:rPr>
-        <w:t>N</w:t>
-      </w:r>
-      <w:r>
-        <w:rPr>
-          <w:spacing w:val="1"/>
+        <w:t xml:space="preserve"> </w:t>
+      </w:r>
+      <w:proofErr w:type="spellStart"/>
+      <w:r>
+        <w:rPr>
+          <w:spacing w:val="-1"/>
           <w:sz w:val="28"/>
           <w:szCs w:val="28"/>
         </w:rPr>
-        <w:t>gu</w:t>
-      </w:r>
-      <w:r>
-        <w:rPr>
-          <w:spacing w:val="-4"/>
+        <w:t>hướng</w:t>
+      </w:r>
+      <w:proofErr w:type="spellEnd"/>
+      <w:r>
+        <w:rPr>
+          <w:spacing w:val="-1"/>
           <w:sz w:val="28"/>
           <w:szCs w:val="28"/>
         </w:rPr>
-        <w:t>y</w:t>
-      </w:r>
-      <w:r>
-        <w:rPr>
+        <w:t xml:space="preserve"> </w:t>
+      </w:r>
+      <w:proofErr w:type="spellStart"/>
+      <w:r>
+        <w:rPr>
+          <w:spacing w:val="-1"/>
           <w:sz w:val="28"/>
           <w:szCs w:val="28"/>
         </w:rPr>
-        <w:t>ễn</w:t>
-      </w:r>
-      <w:r>
-        <w:rPr>
-          <w:spacing w:val="1"/>
+        <w:t>dẫn</w:t>
+      </w:r>
+      <w:proofErr w:type="spellEnd"/>
+      <w:r>
+        <w:rPr>
           <w:sz w:val="28"/>
           <w:szCs w:val="28"/>
         </w:rPr>
-        <w:t xml:space="preserve"> </w:t>
-      </w:r>
-      <w:r>
-        <w:rPr>
+        <w:t xml:space="preserve">:  </w:t>
+      </w:r>
+      <w:bookmarkStart w:id="0" w:name="_GoBack"/>
+      <w:bookmarkEnd w:id="0"/>
+      <w:r>
+        <w:rPr>
+          <w:spacing w:val="-1"/>
           <w:sz w:val="28"/>
           <w:szCs w:val="28"/>
         </w:rPr>
-        <w:t>B</w:t>
-      </w:r>
+        <w:t xml:space="preserve">Cao </w:t>
+      </w:r>
+      <w:proofErr w:type="spellStart"/>
+      <w:r>
+        <w:rPr>
+          <w:spacing w:val="-1"/>
+          <w:sz w:val="28"/>
+          <w:szCs w:val="28"/>
+        </w:rPr>
+        <w:t>Thị</w:t>
+      </w:r>
+      <w:proofErr w:type="spellEnd"/>
+      <w:r>
+        <w:rPr>
+          <w:spacing w:val="-1"/>
+          <w:sz w:val="28"/>
+          <w:szCs w:val="28"/>
+        </w:rPr>
+        <w:t xml:space="preserve"> </w:t>
+      </w:r>
+      <w:proofErr w:type="spellStart"/>
+      <w:r>
+        <w:rPr>
+          <w:spacing w:val="-1"/>
+          <w:sz w:val="28"/>
+          <w:szCs w:val="28"/>
+        </w:rPr>
+        <w:t>Nhâm</w:t>
+      </w:r>
+      <w:proofErr w:type="spellEnd"/>
     </w:p>
     <w:p>
       <w:pPr>
@@ -865,6 +978,8 @@
           <w:szCs w:val="26"/>
         </w:rPr>
       </w:pPr>
+      <w:proofErr w:type="spellStart"/>
+      <w:proofErr w:type="gramStart"/>
       <w:r>
         <w:rPr>
           <w:b/>
@@ -873,6 +988,7 @@
         </w:rPr>
         <w:t>Đà</w:t>
       </w:r>
+      <w:proofErr w:type="spellEnd"/>
       <w:r>
         <w:rPr>
           <w:b/>
@@ -882,13 +998,23 @@
         </w:rPr>
         <w:t xml:space="preserve"> </w:t>
       </w:r>
+      <w:proofErr w:type="spellStart"/>
       <w:r>
         <w:rPr>
           <w:b/>
           <w:i/>
           <w:szCs w:val="26"/>
         </w:rPr>
-        <w:t>Nẵng,</w:t>
+        <w:t>Nẵng</w:t>
+      </w:r>
+      <w:proofErr w:type="spellEnd"/>
+      <w:r>
+        <w:rPr>
+          <w:b/>
+          <w:i/>
+          <w:szCs w:val="26"/>
+        </w:rPr>
+        <w:t>,</w:t>
       </w:r>
       <w:r>
         <w:rPr>
@@ -909,6 +1035,7 @@
         </w:rPr>
         <w:t>&lt;</w:t>
       </w:r>
+      <w:proofErr w:type="spellStart"/>
       <w:r>
         <w:rPr>
           <w:b/>
@@ -918,6 +1045,7 @@
         </w:rPr>
         <w:t>Tháng</w:t>
       </w:r>
+      <w:proofErr w:type="spellEnd"/>
       <w:r>
         <w:rPr>
           <w:b/>
@@ -946,6 +1074,7 @@
         </w:rPr>
         <w:t>&lt;</w:t>
       </w:r>
+      <w:proofErr w:type="spellStart"/>
       <w:r>
         <w:rPr>
           <w:b/>
@@ -965,6 +1094,7 @@
         </w:rPr>
         <w:t>m</w:t>
       </w:r>
+      <w:proofErr w:type="spellEnd"/>
       <w:r>
         <w:rPr>
           <w:b/>
@@ -984,6 +1114,7 @@
         </w:rPr>
         <w:t>.</w:t>
       </w:r>
+      <w:proofErr w:type="gramEnd"/>
     </w:p>
     <w:p>
       <w:pPr>
@@ -1018,14 +1149,14 @@
         </w:numPr>
         <w:ind w:left="360"/>
       </w:pPr>
-      <w:bookmarkStart w:id="0" w:name="_Toc47856512"/>
-      <w:bookmarkStart w:id="1" w:name="_Toc47856940"/>
+      <w:bookmarkStart w:id="1" w:name="_Toc47856512"/>
+      <w:bookmarkStart w:id="2" w:name="_Toc47856940"/>
       <w:r>
         <w:lastRenderedPageBreak/>
         <w:t>LỜI CAM ĐOAN</w:t>
       </w:r>
-      <w:bookmarkEnd w:id="0"/>
       <w:bookmarkEnd w:id="1"/>
+      <w:bookmarkEnd w:id="2"/>
     </w:p>
     <w:p>
       <w:pPr>
@@ -1042,14 +1173,14 @@
       <w:r>
         <w:br w:type="page"/>
       </w:r>
-      <w:bookmarkStart w:id="2" w:name="_Toc47856513"/>
-      <w:bookmarkStart w:id="3" w:name="_Toc47856941"/>
+      <w:bookmarkStart w:id="3" w:name="_Toc47856513"/>
+      <w:bookmarkStart w:id="4" w:name="_Toc47856941"/>
       <w:r>
         <w:lastRenderedPageBreak/>
         <w:t>MỤC LỤC</w:t>
       </w:r>
-      <w:bookmarkEnd w:id="2"/>
       <w:bookmarkEnd w:id="3"/>
+      <w:bookmarkEnd w:id="4"/>
       <w:r>
         <w:fldChar w:fldCharType="begin"/>
       </w:r>
@@ -2976,14 +3107,14 @@
         </w:numPr>
         <w:ind w:left="360"/>
       </w:pPr>
-      <w:bookmarkStart w:id="4" w:name="_Toc47856514"/>
-      <w:bookmarkStart w:id="5" w:name="_Toc47856942"/>
+      <w:bookmarkStart w:id="5" w:name="_Toc47856514"/>
+      <w:bookmarkStart w:id="6" w:name="_Toc47856942"/>
       <w:r>
         <w:lastRenderedPageBreak/>
         <w:t>DANH MỤC TỪ VIẾT TẮT</w:t>
       </w:r>
-      <w:bookmarkEnd w:id="4"/>
       <w:bookmarkEnd w:id="5"/>
+      <w:bookmarkEnd w:id="6"/>
     </w:p>
     <w:tbl>
       <w:tblPr>
@@ -3009,12 +3140,28 @@
                 <w:b/>
               </w:rPr>
             </w:pPr>
+            <w:proofErr w:type="spellStart"/>
             <w:r>
               <w:rPr>
                 <w:b/>
               </w:rPr>
-              <w:t>Thứ tự</w:t>
-            </w:r>
+              <w:t>Thứ</w:t>
+            </w:r>
+            <w:proofErr w:type="spellEnd"/>
+            <w:r>
+              <w:rPr>
+                <w:b/>
+              </w:rPr>
+              <w:t xml:space="preserve"> </w:t>
+            </w:r>
+            <w:proofErr w:type="spellStart"/>
+            <w:r>
+              <w:rPr>
+                <w:b/>
+              </w:rPr>
+              <w:t>tự</w:t>
+            </w:r>
+            <w:proofErr w:type="spellEnd"/>
           </w:p>
         </w:tc>
         <w:tc>
@@ -3029,12 +3176,70 @@
                 <w:b/>
               </w:rPr>
             </w:pPr>
+            <w:proofErr w:type="spellStart"/>
             <w:r>
               <w:rPr>
                 <w:b/>
               </w:rPr>
-              <w:t>Kí hiệu chữ viết tắt</w:t>
-            </w:r>
+              <w:t>Kí</w:t>
+            </w:r>
+            <w:proofErr w:type="spellEnd"/>
+            <w:r>
+              <w:rPr>
+                <w:b/>
+              </w:rPr>
+              <w:t xml:space="preserve"> </w:t>
+            </w:r>
+            <w:proofErr w:type="spellStart"/>
+            <w:r>
+              <w:rPr>
+                <w:b/>
+              </w:rPr>
+              <w:t>hiệu</w:t>
+            </w:r>
+            <w:proofErr w:type="spellEnd"/>
+            <w:r>
+              <w:rPr>
+                <w:b/>
+              </w:rPr>
+              <w:t xml:space="preserve"> </w:t>
+            </w:r>
+            <w:proofErr w:type="spellStart"/>
+            <w:r>
+              <w:rPr>
+                <w:b/>
+              </w:rPr>
+              <w:t>chữ</w:t>
+            </w:r>
+            <w:proofErr w:type="spellEnd"/>
+            <w:r>
+              <w:rPr>
+                <w:b/>
+              </w:rPr>
+              <w:t xml:space="preserve"> </w:t>
+            </w:r>
+            <w:proofErr w:type="spellStart"/>
+            <w:r>
+              <w:rPr>
+                <w:b/>
+              </w:rPr>
+              <w:t>viết</w:t>
+            </w:r>
+            <w:proofErr w:type="spellEnd"/>
+            <w:r>
+              <w:rPr>
+                <w:b/>
+              </w:rPr>
+              <w:t xml:space="preserve"> </w:t>
+            </w:r>
+            <w:proofErr w:type="spellStart"/>
+            <w:r>
+              <w:rPr>
+                <w:b/>
+              </w:rPr>
+              <w:t>tắt</w:t>
+            </w:r>
+            <w:proofErr w:type="spellEnd"/>
           </w:p>
         </w:tc>
         <w:tc>
@@ -3049,12 +3254,56 @@
                 <w:b/>
               </w:rPr>
             </w:pPr>
+            <w:proofErr w:type="spellStart"/>
             <w:r>
               <w:rPr>
                 <w:b/>
               </w:rPr>
-              <w:t>Chữ viết đầy đủ</w:t>
-            </w:r>
+              <w:t>Chữ</w:t>
+            </w:r>
+            <w:proofErr w:type="spellEnd"/>
+            <w:r>
+              <w:rPr>
+                <w:b/>
+              </w:rPr>
+              <w:t xml:space="preserve"> </w:t>
+            </w:r>
+            <w:proofErr w:type="spellStart"/>
+            <w:r>
+              <w:rPr>
+                <w:b/>
+              </w:rPr>
+              <w:t>viết</w:t>
+            </w:r>
+            <w:proofErr w:type="spellEnd"/>
+            <w:r>
+              <w:rPr>
+                <w:b/>
+              </w:rPr>
+              <w:t xml:space="preserve"> </w:t>
+            </w:r>
+            <w:proofErr w:type="spellStart"/>
+            <w:r>
+              <w:rPr>
+                <w:b/>
+              </w:rPr>
+              <w:t>đầy</w:t>
+            </w:r>
+            <w:proofErr w:type="spellEnd"/>
+            <w:r>
+              <w:rPr>
+                <w:b/>
+              </w:rPr>
+              <w:t xml:space="preserve"> </w:t>
+            </w:r>
+            <w:proofErr w:type="spellStart"/>
+            <w:r>
+              <w:rPr>
+                <w:b/>
+              </w:rPr>
+              <w:t>đủ</w:t>
+            </w:r>
+            <w:proofErr w:type="spellEnd"/>
           </w:p>
         </w:tc>
       </w:tr>
@@ -3130,7 +3379,177 @@
         <w:rPr>
           <w:i/>
         </w:rPr>
-        <w:t>&lt;nếu báo cáo không có từ viết tắt thì bỏ trang này&gt;</w:t>
+        <w:t>&lt;</w:t>
+      </w:r>
+      <w:proofErr w:type="spellStart"/>
+      <w:proofErr w:type="gramStart"/>
+      <w:r>
+        <w:rPr>
+          <w:i/>
+        </w:rPr>
+        <w:t>nếu</w:t>
+      </w:r>
+      <w:proofErr w:type="spellEnd"/>
+      <w:proofErr w:type="gramEnd"/>
+      <w:r>
+        <w:rPr>
+          <w:i/>
+        </w:rPr>
+        <w:t xml:space="preserve"> </w:t>
+      </w:r>
+      <w:proofErr w:type="spellStart"/>
+      <w:r>
+        <w:rPr>
+          <w:i/>
+        </w:rPr>
+        <w:t>báo</w:t>
+      </w:r>
+      <w:proofErr w:type="spellEnd"/>
+      <w:r>
+        <w:rPr>
+          <w:i/>
+        </w:rPr>
+        <w:t xml:space="preserve"> </w:t>
+      </w:r>
+      <w:proofErr w:type="spellStart"/>
+      <w:r>
+        <w:rPr>
+          <w:i/>
+        </w:rPr>
+        <w:t>cáo</w:t>
+      </w:r>
+      <w:proofErr w:type="spellEnd"/>
+      <w:r>
+        <w:rPr>
+          <w:i/>
+        </w:rPr>
+        <w:t xml:space="preserve"> </w:t>
+      </w:r>
+      <w:proofErr w:type="spellStart"/>
+      <w:r>
+        <w:rPr>
+          <w:i/>
+        </w:rPr>
+        <w:t>không</w:t>
+      </w:r>
+      <w:proofErr w:type="spellEnd"/>
+      <w:r>
+        <w:rPr>
+          <w:i/>
+        </w:rPr>
+        <w:t xml:space="preserve"> </w:t>
+      </w:r>
+      <w:proofErr w:type="spellStart"/>
+      <w:r>
+        <w:rPr>
+          <w:i/>
+        </w:rPr>
+        <w:t>có</w:t>
+      </w:r>
+      <w:proofErr w:type="spellEnd"/>
+      <w:r>
+        <w:rPr>
+          <w:i/>
+        </w:rPr>
+        <w:t xml:space="preserve"> </w:t>
+      </w:r>
+      <w:proofErr w:type="spellStart"/>
+      <w:r>
+        <w:rPr>
+          <w:i/>
+        </w:rPr>
+        <w:t>từ</w:t>
+      </w:r>
+      <w:proofErr w:type="spellEnd"/>
+      <w:r>
+        <w:rPr>
+          <w:i/>
+        </w:rPr>
+        <w:t xml:space="preserve"> </w:t>
+      </w:r>
+      <w:proofErr w:type="spellStart"/>
+      <w:r>
+        <w:rPr>
+          <w:i/>
+        </w:rPr>
+        <w:t>viết</w:t>
+      </w:r>
+      <w:proofErr w:type="spellEnd"/>
+      <w:r>
+        <w:rPr>
+          <w:i/>
+        </w:rPr>
+        <w:t xml:space="preserve"> </w:t>
+      </w:r>
+      <w:proofErr w:type="spellStart"/>
+      <w:r>
+        <w:rPr>
+          <w:i/>
+        </w:rPr>
+        <w:t>tắt</w:t>
+      </w:r>
+      <w:proofErr w:type="spellEnd"/>
+      <w:r>
+        <w:rPr>
+          <w:i/>
+        </w:rPr>
+        <w:t xml:space="preserve"> </w:t>
+      </w:r>
+      <w:proofErr w:type="spellStart"/>
+      <w:r>
+        <w:rPr>
+          <w:i/>
+        </w:rPr>
+        <w:t>thì</w:t>
+      </w:r>
+      <w:proofErr w:type="spellEnd"/>
+      <w:r>
+        <w:rPr>
+          <w:i/>
+        </w:rPr>
+        <w:t xml:space="preserve"> </w:t>
+      </w:r>
+      <w:proofErr w:type="spellStart"/>
+      <w:r>
+        <w:rPr>
+          <w:i/>
+        </w:rPr>
+        <w:t>bỏ</w:t>
+      </w:r>
+      <w:proofErr w:type="spellEnd"/>
+      <w:r>
+        <w:rPr>
+          <w:i/>
+        </w:rPr>
+        <w:t xml:space="preserve"> </w:t>
+      </w:r>
+      <w:proofErr w:type="spellStart"/>
+      <w:r>
+        <w:rPr>
+          <w:i/>
+        </w:rPr>
+        <w:t>trang</w:t>
+      </w:r>
+      <w:proofErr w:type="spellEnd"/>
+      <w:r>
+        <w:rPr>
+          <w:i/>
+        </w:rPr>
+        <w:t xml:space="preserve"> </w:t>
+      </w:r>
+      <w:proofErr w:type="spellStart"/>
+      <w:r>
+        <w:rPr>
+          <w:i/>
+        </w:rPr>
+        <w:t>này</w:t>
+      </w:r>
+      <w:proofErr w:type="spellEnd"/>
+      <w:r>
+        <w:rPr>
+          <w:i/>
+        </w:rPr>
+        <w:t>&gt;</w:t>
       </w:r>
     </w:p>
     <w:p>
@@ -3160,14 +3579,14 @@
         </w:numPr>
         <w:ind w:left="360"/>
       </w:pPr>
-      <w:bookmarkStart w:id="6" w:name="_Toc47856515"/>
-      <w:bookmarkStart w:id="7" w:name="_Toc47856943"/>
+      <w:bookmarkStart w:id="7" w:name="_Toc47856515"/>
+      <w:bookmarkStart w:id="8" w:name="_Toc47856943"/>
       <w:r>
         <w:lastRenderedPageBreak/>
         <w:t>DANH MỤC BẢNG BIỂU</w:t>
       </w:r>
-      <w:bookmarkEnd w:id="6"/>
       <w:bookmarkEnd w:id="7"/>
+      <w:bookmarkEnd w:id="8"/>
     </w:p>
     <w:p>
       <w:pPr>
@@ -3292,14 +3711,14 @@
           <w:noProof/>
         </w:rPr>
       </w:pPr>
-      <w:bookmarkStart w:id="8" w:name="_Toc47856516"/>
-      <w:bookmarkStart w:id="9" w:name="_Toc47856944"/>
+      <w:bookmarkStart w:id="9" w:name="_Toc47856516"/>
+      <w:bookmarkStart w:id="10" w:name="_Toc47856944"/>
       <w:r>
         <w:lastRenderedPageBreak/>
         <w:t>DANH MỤC HÌNH VẼ</w:t>
       </w:r>
-      <w:bookmarkEnd w:id="8"/>
       <w:bookmarkEnd w:id="9"/>
+      <w:bookmarkEnd w:id="10"/>
       <w:r>
         <w:fldChar w:fldCharType="begin"/>
       </w:r>
@@ -3416,26 +3835,294 @@
       <w:pPr>
         <w:pStyle w:val="Heading1"/>
       </w:pPr>
-      <w:bookmarkStart w:id="10" w:name="_Toc47856517"/>
-      <w:bookmarkStart w:id="11" w:name="_Toc47856945"/>
+      <w:bookmarkStart w:id="11" w:name="_Toc47856517"/>
+      <w:bookmarkStart w:id="12" w:name="_Toc47856945"/>
       <w:r>
         <w:lastRenderedPageBreak/>
         <w:t>MÔ TẢ BÀI TOÁN</w:t>
       </w:r>
-      <w:bookmarkEnd w:id="10"/>
       <w:bookmarkEnd w:id="11"/>
+      <w:bookmarkEnd w:id="12"/>
     </w:p>
     <w:p>
       <w:pPr>
         <w:pStyle w:val="Heading2"/>
       </w:pPr>
-      <w:r>
-        <w:t>Mô tả bài toán</w:t>
-      </w:r>
-    </w:p>
-    <w:p>
-      <w:r>
-        <w:t>Phòng công tác sinh viên cần xây dựng một ứng dụng để quản lý việc tiếp nhận những phản ánh/yêu cầu của sinh viên. Chức năng chính bao gồm:</w:t>
+      <w:proofErr w:type="spellStart"/>
+      <w:r>
+        <w:t>Mô</w:t>
+      </w:r>
+      <w:proofErr w:type="spellEnd"/>
+      <w:r>
+        <w:t xml:space="preserve"> </w:t>
+      </w:r>
+      <w:proofErr w:type="spellStart"/>
+      <w:r>
+        <w:t>tả</w:t>
+      </w:r>
+      <w:proofErr w:type="spellEnd"/>
+      <w:r>
+        <w:t xml:space="preserve"> </w:t>
+      </w:r>
+      <w:proofErr w:type="spellStart"/>
+      <w:r>
+        <w:t>bài</w:t>
+      </w:r>
+      <w:proofErr w:type="spellEnd"/>
+      <w:r>
+        <w:t xml:space="preserve"> </w:t>
+      </w:r>
+      <w:proofErr w:type="spellStart"/>
+      <w:r>
+        <w:t>toán</w:t>
+      </w:r>
+      <w:proofErr w:type="spellEnd"/>
+    </w:p>
+    <w:p>
+      <w:proofErr w:type="spellStart"/>
+      <w:proofErr w:type="gramStart"/>
+      <w:r>
+        <w:t>Phòng</w:t>
+      </w:r>
+      <w:proofErr w:type="spellEnd"/>
+      <w:r>
+        <w:t xml:space="preserve"> </w:t>
+      </w:r>
+      <w:proofErr w:type="spellStart"/>
+      <w:r>
+        <w:t>công</w:t>
+      </w:r>
+      <w:proofErr w:type="spellEnd"/>
+      <w:r>
+        <w:t xml:space="preserve"> </w:t>
+      </w:r>
+      <w:proofErr w:type="spellStart"/>
+      <w:r>
+        <w:t>tác</w:t>
+      </w:r>
+      <w:proofErr w:type="spellEnd"/>
+      <w:r>
+        <w:t xml:space="preserve"> </w:t>
+      </w:r>
+      <w:proofErr w:type="spellStart"/>
+      <w:r>
+        <w:t>sinh</w:t>
+      </w:r>
+      <w:proofErr w:type="spellEnd"/>
+      <w:r>
+        <w:t xml:space="preserve"> </w:t>
+      </w:r>
+      <w:proofErr w:type="spellStart"/>
+      <w:r>
+        <w:t>viên</w:t>
+      </w:r>
+      <w:proofErr w:type="spellEnd"/>
+      <w:r>
+        <w:t xml:space="preserve"> </w:t>
+      </w:r>
+      <w:proofErr w:type="spellStart"/>
+      <w:r>
+        <w:t>cần</w:t>
+      </w:r>
+      <w:proofErr w:type="spellEnd"/>
+      <w:r>
+        <w:t xml:space="preserve"> </w:t>
+      </w:r>
+      <w:proofErr w:type="spellStart"/>
+      <w:r>
+        <w:t>xây</w:t>
+      </w:r>
+      <w:proofErr w:type="spellEnd"/>
+      <w:r>
+        <w:t xml:space="preserve"> </w:t>
+      </w:r>
+      <w:proofErr w:type="spellStart"/>
+      <w:r>
+        <w:t>dựng</w:t>
+      </w:r>
+      <w:proofErr w:type="spellEnd"/>
+      <w:r>
+        <w:t xml:space="preserve"> </w:t>
+      </w:r>
+      <w:proofErr w:type="spellStart"/>
+      <w:r>
+        <w:t>một</w:t>
+      </w:r>
+      <w:proofErr w:type="spellEnd"/>
+      <w:r>
+        <w:t xml:space="preserve"> </w:t>
+      </w:r>
+      <w:proofErr w:type="spellStart"/>
+      <w:r>
+        <w:t>ứng</w:t>
+      </w:r>
+      <w:proofErr w:type="spellEnd"/>
+      <w:r>
+        <w:t xml:space="preserve"> </w:t>
+      </w:r>
+      <w:proofErr w:type="spellStart"/>
+      <w:r>
+        <w:t>dụng</w:t>
+      </w:r>
+      <w:proofErr w:type="spellEnd"/>
+      <w:r>
+        <w:t xml:space="preserve"> </w:t>
+      </w:r>
+      <w:proofErr w:type="spellStart"/>
+      <w:r>
+        <w:t>để</w:t>
+      </w:r>
+      <w:proofErr w:type="spellEnd"/>
+      <w:r>
+        <w:t xml:space="preserve"> </w:t>
+      </w:r>
+      <w:proofErr w:type="spellStart"/>
+      <w:r>
+        <w:t>quản</w:t>
+      </w:r>
+      <w:proofErr w:type="spellEnd"/>
+      <w:r>
+        <w:t xml:space="preserve"> </w:t>
+      </w:r>
+      <w:proofErr w:type="spellStart"/>
+      <w:r>
+        <w:t>lý</w:t>
+      </w:r>
+      <w:proofErr w:type="spellEnd"/>
+      <w:r>
+        <w:t xml:space="preserve"> </w:t>
+      </w:r>
+      <w:proofErr w:type="spellStart"/>
+      <w:r>
+        <w:t>việc</w:t>
+      </w:r>
+      <w:proofErr w:type="spellEnd"/>
+      <w:r>
+        <w:t xml:space="preserve"> </w:t>
+      </w:r>
+      <w:proofErr w:type="spellStart"/>
+      <w:r>
+        <w:t>tiếp</w:t>
+      </w:r>
+      <w:proofErr w:type="spellEnd"/>
+      <w:r>
+        <w:t xml:space="preserve"> </w:t>
+      </w:r>
+      <w:proofErr w:type="spellStart"/>
+      <w:r>
+        <w:t>nhận</w:t>
+      </w:r>
+      <w:proofErr w:type="spellEnd"/>
+      <w:r>
+        <w:t xml:space="preserve"> </w:t>
+      </w:r>
+      <w:proofErr w:type="spellStart"/>
+      <w:r>
+        <w:t>những</w:t>
+      </w:r>
+      <w:proofErr w:type="spellEnd"/>
+      <w:r>
+        <w:t xml:space="preserve"> </w:t>
+      </w:r>
+      <w:proofErr w:type="spellStart"/>
+      <w:r>
+        <w:t>phản</w:t>
+      </w:r>
+      <w:proofErr w:type="spellEnd"/>
+      <w:r>
+        <w:t xml:space="preserve"> </w:t>
+      </w:r>
+      <w:proofErr w:type="spellStart"/>
+      <w:r>
+        <w:t>ánh</w:t>
+      </w:r>
+      <w:proofErr w:type="spellEnd"/>
+      <w:r>
+        <w:t>/</w:t>
+      </w:r>
+      <w:proofErr w:type="spellStart"/>
+      <w:r>
+        <w:t>yêu</w:t>
+      </w:r>
+      <w:proofErr w:type="spellEnd"/>
+      <w:r>
+        <w:t xml:space="preserve"> </w:t>
+      </w:r>
+      <w:proofErr w:type="spellStart"/>
+      <w:r>
+        <w:t>cầu</w:t>
+      </w:r>
+      <w:proofErr w:type="spellEnd"/>
+      <w:r>
+        <w:t xml:space="preserve"> </w:t>
+      </w:r>
+      <w:proofErr w:type="spellStart"/>
+      <w:r>
+        <w:t>của</w:t>
+      </w:r>
+      <w:proofErr w:type="spellEnd"/>
+      <w:r>
+        <w:t xml:space="preserve"> </w:t>
+      </w:r>
+      <w:proofErr w:type="spellStart"/>
+      <w:r>
+        <w:t>sinh</w:t>
+      </w:r>
+      <w:proofErr w:type="spellEnd"/>
+      <w:r>
+        <w:t xml:space="preserve"> </w:t>
+      </w:r>
+      <w:proofErr w:type="spellStart"/>
+      <w:r>
+        <w:t>viên</w:t>
+      </w:r>
+      <w:proofErr w:type="spellEnd"/>
+      <w:r>
+        <w:t>.</w:t>
+      </w:r>
+      <w:proofErr w:type="gramEnd"/>
+      <w:r>
+        <w:t xml:space="preserve"> </w:t>
+      </w:r>
+      <w:proofErr w:type="spellStart"/>
+      <w:r>
+        <w:t>Chức</w:t>
+      </w:r>
+      <w:proofErr w:type="spellEnd"/>
+      <w:r>
+        <w:t xml:space="preserve"> </w:t>
+      </w:r>
+      <w:proofErr w:type="spellStart"/>
+      <w:r>
+        <w:t>năng</w:t>
+      </w:r>
+      <w:proofErr w:type="spellEnd"/>
+      <w:r>
+        <w:t xml:space="preserve"> </w:t>
+      </w:r>
+      <w:proofErr w:type="spellStart"/>
+      <w:r>
+        <w:t>chính</w:t>
+      </w:r>
+      <w:proofErr w:type="spellEnd"/>
+      <w:r>
+        <w:t xml:space="preserve"> </w:t>
+      </w:r>
+      <w:proofErr w:type="spellStart"/>
+      <w:r>
+        <w:t>bao</w:t>
+      </w:r>
+      <w:proofErr w:type="spellEnd"/>
+      <w:r>
+        <w:t xml:space="preserve"> </w:t>
+      </w:r>
+      <w:proofErr w:type="spellStart"/>
+      <w:r>
+        <w:t>gồm</w:t>
+      </w:r>
+      <w:proofErr w:type="spellEnd"/>
+      <w:r>
+        <w:t>:</w:t>
       </w:r>
     </w:p>
     <w:p>
@@ -3446,9 +4133,115 @@
           <w:numId w:val="2"/>
         </w:numPr>
       </w:pPr>
-      <w:r>
-        <w:t>Tiếp nhận phản ảnh: ghi nhận nội dung phản ánh và gán người giải quyết</w:t>
-      </w:r>
+      <w:proofErr w:type="spellStart"/>
+      <w:r>
+        <w:t>Tiếp</w:t>
+      </w:r>
+      <w:proofErr w:type="spellEnd"/>
+      <w:r>
+        <w:t xml:space="preserve"> </w:t>
+      </w:r>
+      <w:proofErr w:type="spellStart"/>
+      <w:r>
+        <w:t>nhận</w:t>
+      </w:r>
+      <w:proofErr w:type="spellEnd"/>
+      <w:r>
+        <w:t xml:space="preserve"> </w:t>
+      </w:r>
+      <w:proofErr w:type="spellStart"/>
+      <w:r>
+        <w:t>phản</w:t>
+      </w:r>
+      <w:proofErr w:type="spellEnd"/>
+      <w:r>
+        <w:t xml:space="preserve"> </w:t>
+      </w:r>
+      <w:proofErr w:type="spellStart"/>
+      <w:r>
+        <w:t>ảnh</w:t>
+      </w:r>
+      <w:proofErr w:type="spellEnd"/>
+      <w:r>
+        <w:t xml:space="preserve">: </w:t>
+      </w:r>
+      <w:proofErr w:type="spellStart"/>
+      <w:r>
+        <w:t>ghi</w:t>
+      </w:r>
+      <w:proofErr w:type="spellEnd"/>
+      <w:r>
+        <w:t xml:space="preserve"> </w:t>
+      </w:r>
+      <w:proofErr w:type="spellStart"/>
+      <w:r>
+        <w:t>nhận</w:t>
+      </w:r>
+      <w:proofErr w:type="spellEnd"/>
+      <w:r>
+        <w:t xml:space="preserve"> </w:t>
+      </w:r>
+      <w:proofErr w:type="spellStart"/>
+      <w:r>
+        <w:t>nội</w:t>
+      </w:r>
+      <w:proofErr w:type="spellEnd"/>
+      <w:r>
+        <w:t xml:space="preserve"> dung </w:t>
+      </w:r>
+      <w:proofErr w:type="spellStart"/>
+      <w:r>
+        <w:t>phản</w:t>
+      </w:r>
+      <w:proofErr w:type="spellEnd"/>
+      <w:r>
+        <w:t xml:space="preserve"> </w:t>
+      </w:r>
+      <w:proofErr w:type="spellStart"/>
+      <w:r>
+        <w:t>ánh</w:t>
+      </w:r>
+      <w:proofErr w:type="spellEnd"/>
+      <w:r>
+        <w:t xml:space="preserve"> </w:t>
+      </w:r>
+      <w:proofErr w:type="spellStart"/>
+      <w:r>
+        <w:t>và</w:t>
+      </w:r>
+      <w:proofErr w:type="spellEnd"/>
+      <w:r>
+        <w:t xml:space="preserve"> </w:t>
+      </w:r>
+      <w:proofErr w:type="spellStart"/>
+      <w:r>
+        <w:t>gán</w:t>
+      </w:r>
+      <w:proofErr w:type="spellEnd"/>
+      <w:r>
+        <w:t xml:space="preserve"> </w:t>
+      </w:r>
+      <w:proofErr w:type="spellStart"/>
+      <w:r>
+        <w:t>người</w:t>
+      </w:r>
+      <w:proofErr w:type="spellEnd"/>
+      <w:r>
+        <w:t xml:space="preserve"> </w:t>
+      </w:r>
+      <w:proofErr w:type="spellStart"/>
+      <w:r>
+        <w:t>giải</w:t>
+      </w:r>
+      <w:proofErr w:type="spellEnd"/>
+      <w:r>
+        <w:t xml:space="preserve"> </w:t>
+      </w:r>
+      <w:proofErr w:type="spellStart"/>
+      <w:r>
+        <w:t>quyết</w:t>
+      </w:r>
+      <w:proofErr w:type="spellEnd"/>
     </w:p>
     <w:p>
       <w:pPr>
@@ -3458,9 +4251,67 @@
           <w:numId w:val="2"/>
         </w:numPr>
       </w:pPr>
-      <w:r>
-        <w:t>Người phản ánh: thêm/sửa/xóa/tìm kiếm</w:t>
-      </w:r>
+      <w:proofErr w:type="spellStart"/>
+      <w:r>
+        <w:t>Người</w:t>
+      </w:r>
+      <w:proofErr w:type="spellEnd"/>
+      <w:r>
+        <w:t xml:space="preserve"> </w:t>
+      </w:r>
+      <w:proofErr w:type="spellStart"/>
+      <w:r>
+        <w:t>phản</w:t>
+      </w:r>
+      <w:proofErr w:type="spellEnd"/>
+      <w:r>
+        <w:t xml:space="preserve"> </w:t>
+      </w:r>
+      <w:proofErr w:type="spellStart"/>
+      <w:r>
+        <w:t>ánh</w:t>
+      </w:r>
+      <w:proofErr w:type="spellEnd"/>
+      <w:r>
+        <w:t xml:space="preserve">: </w:t>
+      </w:r>
+      <w:proofErr w:type="spellStart"/>
+      <w:r>
+        <w:t>thêm</w:t>
+      </w:r>
+      <w:proofErr w:type="spellEnd"/>
+      <w:r>
+        <w:t>/</w:t>
+      </w:r>
+      <w:proofErr w:type="spellStart"/>
+      <w:r>
+        <w:t>sửa</w:t>
+      </w:r>
+      <w:proofErr w:type="spellEnd"/>
+      <w:r>
+        <w:t>/</w:t>
+      </w:r>
+      <w:proofErr w:type="spellStart"/>
+      <w:r>
+        <w:t>xóa</w:t>
+      </w:r>
+      <w:proofErr w:type="spellEnd"/>
+      <w:r>
+        <w:t>/</w:t>
+      </w:r>
+      <w:proofErr w:type="spellStart"/>
+      <w:r>
+        <w:t>tìm</w:t>
+      </w:r>
+      <w:proofErr w:type="spellEnd"/>
+      <w:r>
+        <w:t xml:space="preserve"> </w:t>
+      </w:r>
+      <w:proofErr w:type="spellStart"/>
+      <w:r>
+        <w:t>kiếm</w:t>
+      </w:r>
+      <w:proofErr w:type="spellEnd"/>
     </w:p>
     <w:p>
       <w:pPr>
@@ -3470,9 +4321,59 @@
           <w:numId w:val="2"/>
         </w:numPr>
       </w:pPr>
-      <w:r>
-        <w:t>Nhân viên: thêm/sửa/xóa/tìm kiếm</w:t>
-      </w:r>
+      <w:proofErr w:type="spellStart"/>
+      <w:r>
+        <w:t>Nhân</w:t>
+      </w:r>
+      <w:proofErr w:type="spellEnd"/>
+      <w:r>
+        <w:t xml:space="preserve"> </w:t>
+      </w:r>
+      <w:proofErr w:type="spellStart"/>
+      <w:r>
+        <w:t>viên</w:t>
+      </w:r>
+      <w:proofErr w:type="spellEnd"/>
+      <w:r>
+        <w:t xml:space="preserve">: </w:t>
+      </w:r>
+      <w:proofErr w:type="spellStart"/>
+      <w:r>
+        <w:t>thêm</w:t>
+      </w:r>
+      <w:proofErr w:type="spellEnd"/>
+      <w:r>
+        <w:t>/</w:t>
+      </w:r>
+      <w:proofErr w:type="spellStart"/>
+      <w:r>
+        <w:t>sửa</w:t>
+      </w:r>
+      <w:proofErr w:type="spellEnd"/>
+      <w:r>
+        <w:t>/</w:t>
+      </w:r>
+      <w:proofErr w:type="spellStart"/>
+      <w:r>
+        <w:t>xóa</w:t>
+      </w:r>
+      <w:proofErr w:type="spellEnd"/>
+      <w:r>
+        <w:t>/</w:t>
+      </w:r>
+      <w:proofErr w:type="spellStart"/>
+      <w:r>
+        <w:t>tìm</w:t>
+      </w:r>
+      <w:proofErr w:type="spellEnd"/>
+      <w:r>
+        <w:t xml:space="preserve"> </w:t>
+      </w:r>
+      <w:proofErr w:type="spellStart"/>
+      <w:r>
+        <w:t>kiếm</w:t>
+      </w:r>
+      <w:proofErr w:type="spellEnd"/>
     </w:p>
     <w:p>
       <w:pPr>
@@ -3482,9 +4383,83 @@
           <w:numId w:val="2"/>
         </w:numPr>
       </w:pPr>
-      <w:r>
-        <w:t>Hiển thị: các loại phản ánh còn chưa giải quyết</w:t>
-      </w:r>
+      <w:proofErr w:type="spellStart"/>
+      <w:r>
+        <w:t>Hiển</w:t>
+      </w:r>
+      <w:proofErr w:type="spellEnd"/>
+      <w:r>
+        <w:t xml:space="preserve"> </w:t>
+      </w:r>
+      <w:proofErr w:type="spellStart"/>
+      <w:r>
+        <w:t>thị</w:t>
+      </w:r>
+      <w:proofErr w:type="spellEnd"/>
+      <w:r>
+        <w:t xml:space="preserve">: </w:t>
+      </w:r>
+      <w:proofErr w:type="spellStart"/>
+      <w:r>
+        <w:t>các</w:t>
+      </w:r>
+      <w:proofErr w:type="spellEnd"/>
+      <w:r>
+        <w:t xml:space="preserve"> </w:t>
+      </w:r>
+      <w:proofErr w:type="spellStart"/>
+      <w:r>
+        <w:t>loại</w:t>
+      </w:r>
+      <w:proofErr w:type="spellEnd"/>
+      <w:r>
+        <w:t xml:space="preserve"> </w:t>
+      </w:r>
+      <w:proofErr w:type="spellStart"/>
+      <w:r>
+        <w:t>phản</w:t>
+      </w:r>
+      <w:proofErr w:type="spellEnd"/>
+      <w:r>
+        <w:t xml:space="preserve"> </w:t>
+      </w:r>
+      <w:proofErr w:type="spellStart"/>
+      <w:r>
+        <w:t>ánh</w:t>
+      </w:r>
+      <w:proofErr w:type="spellEnd"/>
+      <w:r>
+        <w:t xml:space="preserve"> </w:t>
+      </w:r>
+      <w:proofErr w:type="spellStart"/>
+      <w:r>
+        <w:t>còn</w:t>
+      </w:r>
+      <w:proofErr w:type="spellEnd"/>
+      <w:r>
+        <w:t xml:space="preserve"> </w:t>
+      </w:r>
+      <w:proofErr w:type="spellStart"/>
+      <w:r>
+        <w:t>chưa</w:t>
+      </w:r>
+      <w:proofErr w:type="spellEnd"/>
+      <w:r>
+        <w:t xml:space="preserve"> </w:t>
+      </w:r>
+      <w:proofErr w:type="spellStart"/>
+      <w:r>
+        <w:t>giải</w:t>
+      </w:r>
+      <w:proofErr w:type="spellEnd"/>
+      <w:r>
+        <w:t xml:space="preserve"> </w:t>
+      </w:r>
+      <w:proofErr w:type="spellStart"/>
+      <w:r>
+        <w:t>quyết</w:t>
+      </w:r>
+      <w:proofErr w:type="spellEnd"/>
     </w:p>
     <w:p>
       <w:pPr>
@@ -3494,13 +4469,196 @@
           <w:numId w:val="2"/>
         </w:numPr>
       </w:pPr>
-      <w:r>
-        <w:t>Thống kê: số lượng phản ảnh theo từng loại trong khoảng thời gian nhất định</w:t>
-      </w:r>
-    </w:p>
-    <w:p>
-      <w:r>
-        <w:t>Cơ sở dữ liệu được thiết kế như sau:</w:t>
+      <w:proofErr w:type="spellStart"/>
+      <w:r>
+        <w:t>Thống</w:t>
+      </w:r>
+      <w:proofErr w:type="spellEnd"/>
+      <w:r>
+        <w:t xml:space="preserve"> </w:t>
+      </w:r>
+      <w:proofErr w:type="spellStart"/>
+      <w:r>
+        <w:t>kê</w:t>
+      </w:r>
+      <w:proofErr w:type="spellEnd"/>
+      <w:r>
+        <w:t xml:space="preserve">: </w:t>
+      </w:r>
+      <w:proofErr w:type="spellStart"/>
+      <w:r>
+        <w:t>số</w:t>
+      </w:r>
+      <w:proofErr w:type="spellEnd"/>
+      <w:r>
+        <w:t xml:space="preserve"> </w:t>
+      </w:r>
+      <w:proofErr w:type="spellStart"/>
+      <w:r>
+        <w:t>lượng</w:t>
+      </w:r>
+      <w:proofErr w:type="spellEnd"/>
+      <w:r>
+        <w:t xml:space="preserve"> </w:t>
+      </w:r>
+      <w:proofErr w:type="spellStart"/>
+      <w:r>
+        <w:t>phản</w:t>
+      </w:r>
+      <w:proofErr w:type="spellEnd"/>
+      <w:r>
+        <w:t xml:space="preserve"> </w:t>
+      </w:r>
+      <w:proofErr w:type="spellStart"/>
+      <w:r>
+        <w:t>ảnh</w:t>
+      </w:r>
+      <w:proofErr w:type="spellEnd"/>
+      <w:r>
+        <w:t xml:space="preserve"> </w:t>
+      </w:r>
+      <w:proofErr w:type="spellStart"/>
+      <w:r>
+        <w:t>theo</w:t>
+      </w:r>
+      <w:proofErr w:type="spellEnd"/>
+      <w:r>
+        <w:t xml:space="preserve"> </w:t>
+      </w:r>
+      <w:proofErr w:type="spellStart"/>
+      <w:r>
+        <w:t>từng</w:t>
+      </w:r>
+      <w:proofErr w:type="spellEnd"/>
+      <w:r>
+        <w:t xml:space="preserve"> </w:t>
+      </w:r>
+      <w:proofErr w:type="spellStart"/>
+      <w:r>
+        <w:t>loại</w:t>
+      </w:r>
+      <w:proofErr w:type="spellEnd"/>
+      <w:r>
+        <w:t xml:space="preserve"> </w:t>
+      </w:r>
+      <w:proofErr w:type="spellStart"/>
+      <w:r>
+        <w:t>trong</w:t>
+      </w:r>
+      <w:proofErr w:type="spellEnd"/>
+      <w:r>
+        <w:t xml:space="preserve"> </w:t>
+      </w:r>
+      <w:proofErr w:type="spellStart"/>
+      <w:r>
+        <w:t>khoảng</w:t>
+      </w:r>
+      <w:proofErr w:type="spellEnd"/>
+      <w:r>
+        <w:t xml:space="preserve"> </w:t>
+      </w:r>
+      <w:proofErr w:type="spellStart"/>
+      <w:r>
+        <w:t>thời</w:t>
+      </w:r>
+      <w:proofErr w:type="spellEnd"/>
+      <w:r>
+        <w:t xml:space="preserve"> </w:t>
+      </w:r>
+      <w:proofErr w:type="spellStart"/>
+      <w:r>
+        <w:t>gian</w:t>
+      </w:r>
+      <w:proofErr w:type="spellEnd"/>
+      <w:r>
+        <w:t xml:space="preserve"> </w:t>
+      </w:r>
+      <w:proofErr w:type="spellStart"/>
+      <w:r>
+        <w:t>nhất</w:t>
+      </w:r>
+      <w:proofErr w:type="spellEnd"/>
+      <w:r>
+        <w:t xml:space="preserve"> </w:t>
+      </w:r>
+      <w:proofErr w:type="spellStart"/>
+      <w:r>
+        <w:t>định</w:t>
+      </w:r>
+      <w:proofErr w:type="spellEnd"/>
+    </w:p>
+    <w:p>
+      <w:proofErr w:type="spellStart"/>
+      <w:r>
+        <w:t>Cơ</w:t>
+      </w:r>
+      <w:proofErr w:type="spellEnd"/>
+      <w:r>
+        <w:t xml:space="preserve"> </w:t>
+      </w:r>
+      <w:proofErr w:type="spellStart"/>
+      <w:r>
+        <w:t>sở</w:t>
+      </w:r>
+      <w:proofErr w:type="spellEnd"/>
+      <w:r>
+        <w:t xml:space="preserve"> </w:t>
+      </w:r>
+      <w:proofErr w:type="spellStart"/>
+      <w:r>
+        <w:t>dữ</w:t>
+      </w:r>
+      <w:proofErr w:type="spellEnd"/>
+      <w:r>
+        <w:t xml:space="preserve"> </w:t>
+      </w:r>
+      <w:proofErr w:type="spellStart"/>
+      <w:r>
+        <w:t>liệu</w:t>
+      </w:r>
+      <w:proofErr w:type="spellEnd"/>
+      <w:r>
+        <w:t xml:space="preserve"> </w:t>
+      </w:r>
+      <w:proofErr w:type="spellStart"/>
+      <w:r>
+        <w:t>được</w:t>
+      </w:r>
+      <w:proofErr w:type="spellEnd"/>
+      <w:r>
+        <w:t xml:space="preserve"> </w:t>
+      </w:r>
+      <w:proofErr w:type="spellStart"/>
+      <w:r>
+        <w:t>thiết</w:t>
+      </w:r>
+      <w:proofErr w:type="spellEnd"/>
+      <w:r>
+        <w:t xml:space="preserve"> </w:t>
+      </w:r>
+      <w:proofErr w:type="spellStart"/>
+      <w:r>
+        <w:t>kế</w:t>
+      </w:r>
+      <w:proofErr w:type="spellEnd"/>
+      <w:r>
+        <w:t xml:space="preserve"> </w:t>
+      </w:r>
+      <w:proofErr w:type="spellStart"/>
+      <w:r>
+        <w:t>như</w:t>
+      </w:r>
+      <w:proofErr w:type="spellEnd"/>
+      <w:r>
+        <w:t xml:space="preserve"> </w:t>
+      </w:r>
+      <w:proofErr w:type="spellStart"/>
+      <w:r>
+        <w:t>sau</w:t>
+      </w:r>
+      <w:proofErr w:type="spellEnd"/>
+      <w:r>
+        <w:t>:</w:t>
       </w:r>
     </w:p>
     <w:p>
@@ -3543,12 +4701,28 @@
                 <w:b/>
               </w:rPr>
             </w:pPr>
+            <w:proofErr w:type="spellStart"/>
             <w:r>
               <w:rPr>
                 <w:b/>
               </w:rPr>
-              <w:t>Tên cột</w:t>
-            </w:r>
+              <w:t>Tên</w:t>
+            </w:r>
+            <w:proofErr w:type="spellEnd"/>
+            <w:r>
+              <w:rPr>
+                <w:b/>
+              </w:rPr>
+              <w:t xml:space="preserve"> </w:t>
+            </w:r>
+            <w:proofErr w:type="spellStart"/>
+            <w:r>
+              <w:rPr>
+                <w:b/>
+              </w:rPr>
+              <w:t>cột</w:t>
+            </w:r>
+            <w:proofErr w:type="spellEnd"/>
           </w:p>
         </w:tc>
         <w:tc>
@@ -3562,12 +4736,42 @@
                 <w:b/>
               </w:rPr>
             </w:pPr>
+            <w:proofErr w:type="spellStart"/>
             <w:r>
               <w:rPr>
                 <w:b/>
               </w:rPr>
-              <w:t>Kiểu dữ liệu</w:t>
-            </w:r>
+              <w:t>Kiểu</w:t>
+            </w:r>
+            <w:proofErr w:type="spellEnd"/>
+            <w:r>
+              <w:rPr>
+                <w:b/>
+              </w:rPr>
+              <w:t xml:space="preserve"> </w:t>
+            </w:r>
+            <w:proofErr w:type="spellStart"/>
+            <w:r>
+              <w:rPr>
+                <w:b/>
+              </w:rPr>
+              <w:t>dữ</w:t>
+            </w:r>
+            <w:proofErr w:type="spellEnd"/>
+            <w:r>
+              <w:rPr>
+                <w:b/>
+              </w:rPr>
+              <w:t xml:space="preserve"> </w:t>
+            </w:r>
+            <w:proofErr w:type="spellStart"/>
+            <w:r>
+              <w:rPr>
+                <w:b/>
+              </w:rPr>
+              <w:t>liệu</w:t>
+            </w:r>
+            <w:proofErr w:type="spellEnd"/>
           </w:p>
         </w:tc>
         <w:tc>
@@ -3581,12 +4785,14 @@
                 <w:b/>
               </w:rPr>
             </w:pPr>
+            <w:proofErr w:type="spellStart"/>
             <w:r>
               <w:rPr>
                 <w:b/>
               </w:rPr>
               <w:t>Khóa</w:t>
             </w:r>
+            <w:proofErr w:type="spellEnd"/>
           </w:p>
         </w:tc>
         <w:tc>
@@ -3600,12 +4806,28 @@
                 <w:b/>
               </w:rPr>
             </w:pPr>
+            <w:proofErr w:type="spellStart"/>
             <w:r>
               <w:rPr>
                 <w:b/>
               </w:rPr>
-              <w:t>Mô tả</w:t>
-            </w:r>
+              <w:t>Mô</w:t>
+            </w:r>
+            <w:proofErr w:type="spellEnd"/>
+            <w:r>
+              <w:rPr>
+                <w:b/>
+              </w:rPr>
+              <w:t xml:space="preserve"> </w:t>
+            </w:r>
+            <w:proofErr w:type="spellStart"/>
+            <w:r>
+              <w:rPr>
+                <w:b/>
+              </w:rPr>
+              <w:t>tả</w:t>
+            </w:r>
+            <w:proofErr w:type="spellEnd"/>
           </w:p>
         </w:tc>
       </w:tr>
@@ -3615,9 +4837,11 @@
             <w:tcW w:w="1728" w:type="dxa"/>
           </w:tcPr>
           <w:p>
+            <w:proofErr w:type="spellStart"/>
             <w:r>
               <w:t>SoDT</w:t>
             </w:r>
+            <w:proofErr w:type="spellEnd"/>
           </w:p>
         </w:tc>
         <w:tc>
@@ -3640,12 +4864,28 @@
                 <w:smallCaps/>
               </w:rPr>
             </w:pPr>
+            <w:proofErr w:type="spellStart"/>
             <w:r>
               <w:rPr>
                 <w:smallCaps/>
               </w:rPr>
-              <w:t>Khóa chính</w:t>
-            </w:r>
+              <w:t>Khóa</w:t>
+            </w:r>
+            <w:proofErr w:type="spellEnd"/>
+            <w:r>
+              <w:rPr>
+                <w:smallCaps/>
+              </w:rPr>
+              <w:t xml:space="preserve"> </w:t>
+            </w:r>
+            <w:proofErr w:type="spellStart"/>
+            <w:r>
+              <w:rPr>
+                <w:smallCaps/>
+              </w:rPr>
+              <w:t>chính</w:t>
+            </w:r>
+            <w:proofErr w:type="spellEnd"/>
           </w:p>
         </w:tc>
         <w:tc>
@@ -3661,9 +4901,11 @@
             <w:tcW w:w="1728" w:type="dxa"/>
           </w:tcPr>
           <w:p>
+            <w:proofErr w:type="spellStart"/>
             <w:r>
               <w:t>HoTen</w:t>
             </w:r>
+            <w:proofErr w:type="spellEnd"/>
           </w:p>
         </w:tc>
         <w:tc>
@@ -3695,9 +4937,11 @@
             <w:tcW w:w="1728" w:type="dxa"/>
           </w:tcPr>
           <w:p>
+            <w:proofErr w:type="spellStart"/>
             <w:r>
               <w:t>DiaChi</w:t>
             </w:r>
+            <w:proofErr w:type="spellEnd"/>
           </w:p>
         </w:tc>
         <w:tc>
@@ -3721,9 +4965,75 @@
             <w:tcW w:w="3978" w:type="dxa"/>
           </w:tcPr>
           <w:p>
-            <w:r>
-              <w:t>Ghi tên lớp hoặc tên đơn vị làm việc</w:t>
-            </w:r>
+            <w:proofErr w:type="spellStart"/>
+            <w:r>
+              <w:t>Ghi</w:t>
+            </w:r>
+            <w:proofErr w:type="spellEnd"/>
+            <w:r>
+              <w:t xml:space="preserve"> </w:t>
+            </w:r>
+            <w:proofErr w:type="spellStart"/>
+            <w:r>
+              <w:t>tên</w:t>
+            </w:r>
+            <w:proofErr w:type="spellEnd"/>
+            <w:r>
+              <w:t xml:space="preserve"> </w:t>
+            </w:r>
+            <w:proofErr w:type="spellStart"/>
+            <w:r>
+              <w:t>lớp</w:t>
+            </w:r>
+            <w:proofErr w:type="spellEnd"/>
+            <w:r>
+              <w:t xml:space="preserve"> </w:t>
+            </w:r>
+            <w:proofErr w:type="spellStart"/>
+            <w:r>
+              <w:t>hoặc</w:t>
+            </w:r>
+            <w:proofErr w:type="spellEnd"/>
+            <w:r>
+              <w:t xml:space="preserve"> </w:t>
+            </w:r>
+            <w:proofErr w:type="spellStart"/>
+            <w:r>
+              <w:t>tên</w:t>
+            </w:r>
+            <w:proofErr w:type="spellEnd"/>
+            <w:r>
+              <w:t xml:space="preserve"> </w:t>
+            </w:r>
+            <w:proofErr w:type="spellStart"/>
+            <w:r>
+              <w:t>đơn</w:t>
+            </w:r>
+            <w:proofErr w:type="spellEnd"/>
+            <w:r>
+              <w:t xml:space="preserve"> </w:t>
+            </w:r>
+            <w:proofErr w:type="spellStart"/>
+            <w:r>
+              <w:t>vị</w:t>
+            </w:r>
+            <w:proofErr w:type="spellEnd"/>
+            <w:r>
+              <w:t xml:space="preserve"> </w:t>
+            </w:r>
+            <w:proofErr w:type="spellStart"/>
+            <w:r>
+              <w:t>làm</w:t>
+            </w:r>
+            <w:proofErr w:type="spellEnd"/>
+            <w:r>
+              <w:t xml:space="preserve"> </w:t>
+            </w:r>
+            <w:proofErr w:type="spellStart"/>
+            <w:r>
+              <w:t>việc</w:t>
+            </w:r>
+            <w:proofErr w:type="spellEnd"/>
           </w:p>
         </w:tc>
       </w:tr>
@@ -3766,12 +5076,28 @@
                 <w:b/>
               </w:rPr>
             </w:pPr>
+            <w:proofErr w:type="spellStart"/>
             <w:r>
               <w:rPr>
                 <w:b/>
               </w:rPr>
-              <w:t>Tên cột</w:t>
-            </w:r>
+              <w:t>Tên</w:t>
+            </w:r>
+            <w:proofErr w:type="spellEnd"/>
+            <w:r>
+              <w:rPr>
+                <w:b/>
+              </w:rPr>
+              <w:t xml:space="preserve"> </w:t>
+            </w:r>
+            <w:proofErr w:type="spellStart"/>
+            <w:r>
+              <w:rPr>
+                <w:b/>
+              </w:rPr>
+              <w:t>cột</w:t>
+            </w:r>
+            <w:proofErr w:type="spellEnd"/>
           </w:p>
         </w:tc>
         <w:tc>
@@ -3785,12 +5111,42 @@
                 <w:b/>
               </w:rPr>
             </w:pPr>
+            <w:proofErr w:type="spellStart"/>
             <w:r>
               <w:rPr>
                 <w:b/>
               </w:rPr>
-              <w:t>Kiểu dữ liệu</w:t>
-            </w:r>
+              <w:t>Kiểu</w:t>
+            </w:r>
+            <w:proofErr w:type="spellEnd"/>
+            <w:r>
+              <w:rPr>
+                <w:b/>
+              </w:rPr>
+              <w:t xml:space="preserve"> </w:t>
+            </w:r>
+            <w:proofErr w:type="spellStart"/>
+            <w:r>
+              <w:rPr>
+                <w:b/>
+              </w:rPr>
+              <w:t>dữ</w:t>
+            </w:r>
+            <w:proofErr w:type="spellEnd"/>
+            <w:r>
+              <w:rPr>
+                <w:b/>
+              </w:rPr>
+              <w:t xml:space="preserve"> </w:t>
+            </w:r>
+            <w:proofErr w:type="spellStart"/>
+            <w:r>
+              <w:rPr>
+                <w:b/>
+              </w:rPr>
+              <w:t>liệu</w:t>
+            </w:r>
+            <w:proofErr w:type="spellEnd"/>
           </w:p>
         </w:tc>
         <w:tc>
@@ -3804,12 +5160,14 @@
                 <w:b/>
               </w:rPr>
             </w:pPr>
+            <w:proofErr w:type="spellStart"/>
             <w:r>
               <w:rPr>
                 <w:b/>
               </w:rPr>
               <w:t>Khóa</w:t>
             </w:r>
+            <w:proofErr w:type="spellEnd"/>
           </w:p>
         </w:tc>
         <w:tc>
@@ -3823,12 +5181,28 @@
                 <w:b/>
               </w:rPr>
             </w:pPr>
+            <w:proofErr w:type="spellStart"/>
             <w:r>
               <w:rPr>
                 <w:b/>
               </w:rPr>
-              <w:t>Mô tả</w:t>
-            </w:r>
+              <w:t>Mô</w:t>
+            </w:r>
+            <w:proofErr w:type="spellEnd"/>
+            <w:r>
+              <w:rPr>
+                <w:b/>
+              </w:rPr>
+              <w:t xml:space="preserve"> </w:t>
+            </w:r>
+            <w:proofErr w:type="spellStart"/>
+            <w:r>
+              <w:rPr>
+                <w:b/>
+              </w:rPr>
+              <w:t>tả</w:t>
+            </w:r>
+            <w:proofErr w:type="spellEnd"/>
           </w:p>
         </w:tc>
       </w:tr>
@@ -3838,9 +5212,11 @@
             <w:tcW w:w="1950" w:type="dxa"/>
           </w:tcPr>
           <w:p>
+            <w:proofErr w:type="spellStart"/>
             <w:r>
               <w:t>SoDT</w:t>
             </w:r>
+            <w:proofErr w:type="spellEnd"/>
           </w:p>
         </w:tc>
         <w:tc>
@@ -3863,12 +5239,28 @@
                 <w:smallCaps/>
               </w:rPr>
             </w:pPr>
+            <w:proofErr w:type="spellStart"/>
             <w:r>
               <w:rPr>
                 <w:smallCaps/>
               </w:rPr>
-              <w:t>Khóa chính</w:t>
-            </w:r>
+              <w:t>Khóa</w:t>
+            </w:r>
+            <w:proofErr w:type="spellEnd"/>
+            <w:r>
+              <w:rPr>
+                <w:smallCaps/>
+              </w:rPr>
+              <w:t xml:space="preserve"> </w:t>
+            </w:r>
+            <w:proofErr w:type="spellStart"/>
+            <w:r>
+              <w:rPr>
+                <w:smallCaps/>
+              </w:rPr>
+              <w:t>chính</w:t>
+            </w:r>
+            <w:proofErr w:type="spellEnd"/>
           </w:p>
         </w:tc>
         <w:tc>
@@ -3884,9 +5276,11 @@
             <w:tcW w:w="1950" w:type="dxa"/>
           </w:tcPr>
           <w:p>
+            <w:proofErr w:type="spellStart"/>
             <w:r>
               <w:t>Ngay</w:t>
             </w:r>
+            <w:proofErr w:type="spellEnd"/>
           </w:p>
         </w:tc>
         <w:tc>
@@ -3911,9 +5305,51 @@
             <w:vMerge w:val="restart"/>
           </w:tcPr>
           <w:p>
-            <w:r>
-              <w:t>Ngày giờ phản ảnh/yêu cầu</w:t>
-            </w:r>
+            <w:proofErr w:type="spellStart"/>
+            <w:r>
+              <w:t>Ngày</w:t>
+            </w:r>
+            <w:proofErr w:type="spellEnd"/>
+            <w:r>
+              <w:t xml:space="preserve"> </w:t>
+            </w:r>
+            <w:proofErr w:type="spellStart"/>
+            <w:r>
+              <w:t>giờ</w:t>
+            </w:r>
+            <w:proofErr w:type="spellEnd"/>
+            <w:r>
+              <w:t xml:space="preserve"> </w:t>
+            </w:r>
+            <w:proofErr w:type="spellStart"/>
+            <w:r>
+              <w:t>phản</w:t>
+            </w:r>
+            <w:proofErr w:type="spellEnd"/>
+            <w:r>
+              <w:t xml:space="preserve"> </w:t>
+            </w:r>
+            <w:proofErr w:type="spellStart"/>
+            <w:r>
+              <w:t>ảnh</w:t>
+            </w:r>
+            <w:proofErr w:type="spellEnd"/>
+            <w:r>
+              <w:t>/</w:t>
+            </w:r>
+            <w:proofErr w:type="spellStart"/>
+            <w:r>
+              <w:t>yêu</w:t>
+            </w:r>
+            <w:proofErr w:type="spellEnd"/>
+            <w:r>
+              <w:t xml:space="preserve"> </w:t>
+            </w:r>
+            <w:proofErr w:type="spellStart"/>
+            <w:r>
+              <w:t>cầu</w:t>
+            </w:r>
+            <w:proofErr w:type="spellEnd"/>
           </w:p>
         </w:tc>
       </w:tr>
@@ -3923,9 +5359,11 @@
             <w:tcW w:w="1950" w:type="dxa"/>
           </w:tcPr>
           <w:p>
+            <w:proofErr w:type="spellStart"/>
             <w:r>
               <w:t>Gio</w:t>
             </w:r>
+            <w:proofErr w:type="spellEnd"/>
           </w:p>
         </w:tc>
         <w:tc>
@@ -3958,9 +5396,11 @@
             <w:tcW w:w="1950" w:type="dxa"/>
           </w:tcPr>
           <w:p>
+            <w:proofErr w:type="spellStart"/>
             <w:r>
               <w:t>NoiDung</w:t>
             </w:r>
+            <w:proofErr w:type="spellEnd"/>
           </w:p>
         </w:tc>
         <w:tc>
@@ -3984,9 +5424,27 @@
             <w:tcW w:w="3618" w:type="dxa"/>
           </w:tcPr>
           <w:p>
-            <w:r>
-              <w:t>Nội dung phản ảnh</w:t>
-            </w:r>
+            <w:proofErr w:type="spellStart"/>
+            <w:r>
+              <w:t>Nội</w:t>
+            </w:r>
+            <w:proofErr w:type="spellEnd"/>
+            <w:r>
+              <w:t xml:space="preserve"> dung </w:t>
+            </w:r>
+            <w:proofErr w:type="spellStart"/>
+            <w:r>
+              <w:t>phản</w:t>
+            </w:r>
+            <w:proofErr w:type="spellEnd"/>
+            <w:r>
+              <w:t xml:space="preserve"> </w:t>
+            </w:r>
+            <w:proofErr w:type="spellStart"/>
+            <w:r>
+              <w:t>ảnh</w:t>
+            </w:r>
+            <w:proofErr w:type="spellEnd"/>
           </w:p>
         </w:tc>
       </w:tr>
@@ -3996,9 +5454,11 @@
             <w:tcW w:w="1950" w:type="dxa"/>
           </w:tcPr>
           <w:p>
+            <w:proofErr w:type="spellStart"/>
             <w:r>
               <w:t>NguoiTiepNhan</w:t>
             </w:r>
+            <w:proofErr w:type="spellEnd"/>
           </w:p>
         </w:tc>
         <w:tc>
@@ -4022,9 +5482,43 @@
             <w:tcW w:w="3618" w:type="dxa"/>
           </w:tcPr>
           <w:p>
-            <w:r>
-              <w:t>Mã nhân viên tiếp nhận</w:t>
-            </w:r>
+            <w:proofErr w:type="spellStart"/>
+            <w:r>
+              <w:t>Mã</w:t>
+            </w:r>
+            <w:proofErr w:type="spellEnd"/>
+            <w:r>
+              <w:t xml:space="preserve"> </w:t>
+            </w:r>
+            <w:proofErr w:type="spellStart"/>
+            <w:r>
+              <w:t>nhân</w:t>
+            </w:r>
+            <w:proofErr w:type="spellEnd"/>
+            <w:r>
+              <w:t xml:space="preserve"> </w:t>
+            </w:r>
+            <w:proofErr w:type="spellStart"/>
+            <w:r>
+              <w:t>viên</w:t>
+            </w:r>
+            <w:proofErr w:type="spellEnd"/>
+            <w:r>
+              <w:t xml:space="preserve"> </w:t>
+            </w:r>
+            <w:proofErr w:type="spellStart"/>
+            <w:r>
+              <w:t>tiếp</w:t>
+            </w:r>
+            <w:proofErr w:type="spellEnd"/>
+            <w:r>
+              <w:t xml:space="preserve"> </w:t>
+            </w:r>
+            <w:proofErr w:type="spellStart"/>
+            <w:r>
+              <w:t>nhận</w:t>
+            </w:r>
+            <w:proofErr w:type="spellEnd"/>
           </w:p>
         </w:tc>
       </w:tr>
@@ -4034,10 +5528,12 @@
             <w:tcW w:w="1950" w:type="dxa"/>
           </w:tcPr>
           <w:p>
+            <w:proofErr w:type="spellStart"/>
             <w:r>
               <w:lastRenderedPageBreak/>
               <w:t>NguoiGiaiQuyet</w:t>
             </w:r>
+            <w:proofErr w:type="spellEnd"/>
           </w:p>
         </w:tc>
         <w:tc>
@@ -4061,9 +5557,43 @@
             <w:tcW w:w="3618" w:type="dxa"/>
           </w:tcPr>
           <w:p>
-            <w:r>
-              <w:t>Mã nhân viên giải quyết</w:t>
-            </w:r>
+            <w:proofErr w:type="spellStart"/>
+            <w:r>
+              <w:t>Mã</w:t>
+            </w:r>
+            <w:proofErr w:type="spellEnd"/>
+            <w:r>
+              <w:t xml:space="preserve"> </w:t>
+            </w:r>
+            <w:proofErr w:type="spellStart"/>
+            <w:r>
+              <w:t>nhân</w:t>
+            </w:r>
+            <w:proofErr w:type="spellEnd"/>
+            <w:r>
+              <w:t xml:space="preserve"> </w:t>
+            </w:r>
+            <w:proofErr w:type="spellStart"/>
+            <w:r>
+              <w:t>viên</w:t>
+            </w:r>
+            <w:proofErr w:type="spellEnd"/>
+            <w:r>
+              <w:t xml:space="preserve"> </w:t>
+            </w:r>
+            <w:proofErr w:type="spellStart"/>
+            <w:r>
+              <w:t>giải</w:t>
+            </w:r>
+            <w:proofErr w:type="spellEnd"/>
+            <w:r>
+              <w:t xml:space="preserve"> </w:t>
+            </w:r>
+            <w:proofErr w:type="spellStart"/>
+            <w:r>
+              <w:t>quyết</w:t>
+            </w:r>
+            <w:proofErr w:type="spellEnd"/>
           </w:p>
         </w:tc>
       </w:tr>
@@ -4073,9 +5603,11 @@
             <w:tcW w:w="1950" w:type="dxa"/>
           </w:tcPr>
           <w:p>
+            <w:proofErr w:type="spellStart"/>
             <w:r>
               <w:t>TrangThai</w:t>
             </w:r>
+            <w:proofErr w:type="spellEnd"/>
           </w:p>
         </w:tc>
         <w:tc>
@@ -4099,9 +5631,35 @@
             <w:tcW w:w="3618" w:type="dxa"/>
           </w:tcPr>
           <w:p>
-            <w:r>
-              <w:t>Đang chờ, Xong, Hủy</w:t>
-            </w:r>
+            <w:proofErr w:type="spellStart"/>
+            <w:r>
+              <w:t>Đang</w:t>
+            </w:r>
+            <w:proofErr w:type="spellEnd"/>
+            <w:r>
+              <w:t xml:space="preserve"> </w:t>
+            </w:r>
+            <w:proofErr w:type="spellStart"/>
+            <w:r>
+              <w:t>chờ</w:t>
+            </w:r>
+            <w:proofErr w:type="spellEnd"/>
+            <w:r>
+              <w:t xml:space="preserve">, </w:t>
+            </w:r>
+            <w:proofErr w:type="spellStart"/>
+            <w:r>
+              <w:t>Xong</w:t>
+            </w:r>
+            <w:proofErr w:type="spellEnd"/>
+            <w:r>
+              <w:t xml:space="preserve">, </w:t>
+            </w:r>
+            <w:proofErr w:type="spellStart"/>
+            <w:r>
+              <w:t>Hủy</w:t>
+            </w:r>
+            <w:proofErr w:type="spellEnd"/>
           </w:p>
         </w:tc>
       </w:tr>
@@ -4144,12 +5702,28 @@
                 <w:b/>
               </w:rPr>
             </w:pPr>
+            <w:proofErr w:type="spellStart"/>
             <w:r>
               <w:rPr>
                 <w:b/>
               </w:rPr>
-              <w:t>Tên cột</w:t>
-            </w:r>
+              <w:t>Tên</w:t>
+            </w:r>
+            <w:proofErr w:type="spellEnd"/>
+            <w:r>
+              <w:rPr>
+                <w:b/>
+              </w:rPr>
+              <w:t xml:space="preserve"> </w:t>
+            </w:r>
+            <w:proofErr w:type="spellStart"/>
+            <w:r>
+              <w:rPr>
+                <w:b/>
+              </w:rPr>
+              <w:t>cột</w:t>
+            </w:r>
+            <w:proofErr w:type="spellEnd"/>
           </w:p>
         </w:tc>
         <w:tc>
@@ -4163,12 +5737,42 @@
                 <w:b/>
               </w:rPr>
             </w:pPr>
+            <w:proofErr w:type="spellStart"/>
             <w:r>
               <w:rPr>
                 <w:b/>
               </w:rPr>
-              <w:t>Kiểu dữ liệu</w:t>
-            </w:r>
+              <w:t>Kiểu</w:t>
+            </w:r>
+            <w:proofErr w:type="spellEnd"/>
+            <w:r>
+              <w:rPr>
+                <w:b/>
+              </w:rPr>
+              <w:t xml:space="preserve"> </w:t>
+            </w:r>
+            <w:proofErr w:type="spellStart"/>
+            <w:r>
+              <w:rPr>
+                <w:b/>
+              </w:rPr>
+              <w:t>dữ</w:t>
+            </w:r>
+            <w:proofErr w:type="spellEnd"/>
+            <w:r>
+              <w:rPr>
+                <w:b/>
+              </w:rPr>
+              <w:t xml:space="preserve"> </w:t>
+            </w:r>
+            <w:proofErr w:type="spellStart"/>
+            <w:r>
+              <w:rPr>
+                <w:b/>
+              </w:rPr>
+              <w:t>liệu</w:t>
+            </w:r>
+            <w:proofErr w:type="spellEnd"/>
           </w:p>
         </w:tc>
         <w:tc>
@@ -4182,12 +5786,14 @@
                 <w:b/>
               </w:rPr>
             </w:pPr>
+            <w:proofErr w:type="spellStart"/>
             <w:r>
               <w:rPr>
                 <w:b/>
               </w:rPr>
               <w:t>Khóa</w:t>
             </w:r>
+            <w:proofErr w:type="spellEnd"/>
           </w:p>
         </w:tc>
         <w:tc>
@@ -4201,12 +5807,28 @@
                 <w:b/>
               </w:rPr>
             </w:pPr>
+            <w:proofErr w:type="spellStart"/>
             <w:r>
               <w:rPr>
                 <w:b/>
               </w:rPr>
-              <w:t>Mô tả</w:t>
-            </w:r>
+              <w:t>Mô</w:t>
+            </w:r>
+            <w:proofErr w:type="spellEnd"/>
+            <w:r>
+              <w:rPr>
+                <w:b/>
+              </w:rPr>
+              <w:t xml:space="preserve"> </w:t>
+            </w:r>
+            <w:proofErr w:type="spellStart"/>
+            <w:r>
+              <w:rPr>
+                <w:b/>
+              </w:rPr>
+              <w:t>tả</w:t>
+            </w:r>
+            <w:proofErr w:type="spellEnd"/>
           </w:p>
         </w:tc>
       </w:tr>
@@ -4216,9 +5838,11 @@
             <w:tcW w:w="1728" w:type="dxa"/>
           </w:tcPr>
           <w:p>
+            <w:proofErr w:type="spellStart"/>
             <w:r>
               <w:t>MaVN</w:t>
             </w:r>
+            <w:proofErr w:type="spellEnd"/>
           </w:p>
         </w:tc>
         <w:tc>
@@ -4241,12 +5865,28 @@
                 <w:smallCaps/>
               </w:rPr>
             </w:pPr>
+            <w:proofErr w:type="spellStart"/>
             <w:r>
               <w:rPr>
                 <w:smallCaps/>
               </w:rPr>
-              <w:t>Khóa chính</w:t>
-            </w:r>
+              <w:t>Khóa</w:t>
+            </w:r>
+            <w:proofErr w:type="spellEnd"/>
+            <w:r>
+              <w:rPr>
+                <w:smallCaps/>
+              </w:rPr>
+              <w:t xml:space="preserve"> </w:t>
+            </w:r>
+            <w:proofErr w:type="spellStart"/>
+            <w:r>
+              <w:rPr>
+                <w:smallCaps/>
+              </w:rPr>
+              <w:t>chính</w:t>
+            </w:r>
+            <w:proofErr w:type="spellEnd"/>
           </w:p>
         </w:tc>
         <w:tc>
@@ -4262,9 +5902,11 @@
             <w:tcW w:w="1728" w:type="dxa"/>
           </w:tcPr>
           <w:p>
+            <w:proofErr w:type="spellStart"/>
             <w:r>
               <w:t>HoTen</w:t>
             </w:r>
+            <w:proofErr w:type="spellEnd"/>
           </w:p>
         </w:tc>
         <w:tc>
@@ -4296,9 +5938,11 @@
             <w:tcW w:w="1728" w:type="dxa"/>
           </w:tcPr>
           <w:p>
+            <w:proofErr w:type="spellStart"/>
             <w:r>
               <w:t>SoDT</w:t>
             </w:r>
+            <w:proofErr w:type="spellEnd"/>
           </w:p>
         </w:tc>
         <w:tc>
@@ -4325,10 +5969,7 @@
         </w:tc>
       </w:tr>
     </w:tbl>
-    <w:p>
-      <w:bookmarkStart w:id="12" w:name="_GoBack"/>
-      <w:bookmarkEnd w:id="12"/>
-    </w:p>
+    <w:p/>
     <w:p>
       <w:r>
         <w:br w:type="page"/>
@@ -4353,8 +5994,21 @@
       </w:pPr>
       <w:bookmarkStart w:id="15" w:name="_Toc47856524"/>
       <w:bookmarkStart w:id="16" w:name="_Toc47856952"/>
-      <w:r>
-        <w:t>Đề mục con 1</w:t>
+      <w:proofErr w:type="spellStart"/>
+      <w:r>
+        <w:t>Đề</w:t>
+      </w:r>
+      <w:proofErr w:type="spellEnd"/>
+      <w:r>
+        <w:t xml:space="preserve"> </w:t>
+      </w:r>
+      <w:proofErr w:type="spellStart"/>
+      <w:r>
+        <w:t>mục</w:t>
+      </w:r>
+      <w:proofErr w:type="spellEnd"/>
+      <w:r>
+        <w:t xml:space="preserve"> con 1</w:t>
       </w:r>
       <w:bookmarkEnd w:id="15"/>
       <w:bookmarkEnd w:id="16"/>
@@ -4417,58 +6071,82 @@
         <w:jc w:val="center"/>
       </w:pPr>
       <w:bookmarkStart w:id="17" w:name="_Toc47855549"/>
-      <w:r>
-        <w:t xml:space="preserve">Hình </w:t>
-      </w:r>
-      <w:r>
-        <w:fldChar w:fldCharType="begin"/>
-      </w:r>
-      <w:r>
-        <w:instrText xml:space="preserve"> STYLEREF 1 \s </w:instrText>
-      </w:r>
-      <w:r>
-        <w:fldChar w:fldCharType="separate"/>
-      </w:r>
-      <w:r>
-        <w:rPr>
-          <w:noProof/>
-        </w:rPr>
-        <w:t>2</w:t>
-      </w:r>
-      <w:r>
-        <w:rPr>
-          <w:noProof/>
-        </w:rPr>
-        <w:fldChar w:fldCharType="end"/>
-      </w:r>
+      <w:proofErr w:type="spellStart"/>
+      <w:r>
+        <w:t>Hình</w:t>
+      </w:r>
+      <w:proofErr w:type="spellEnd"/>
+      <w:r>
+        <w:t xml:space="preserve"> </w:t>
+      </w:r>
+      <w:fldSimple w:instr=" STYLEREF 1 \s ">
+        <w:r>
+          <w:rPr>
+            <w:noProof/>
+          </w:rPr>
+          <w:t>2</w:t>
+        </w:r>
+      </w:fldSimple>
       <w:r>
         <w:noBreakHyphen/>
       </w:r>
-      <w:r>
-        <w:fldChar w:fldCharType="begin"/>
-      </w:r>
-      <w:r>
-        <w:instrText xml:space="preserve"> SEQ Hình \* ARABIC \s 1 </w:instrText>
-      </w:r>
-      <w:r>
-        <w:fldChar w:fldCharType="separate"/>
-      </w:r>
-      <w:r>
-        <w:rPr>
-          <w:noProof/>
-        </w:rPr>
-        <w:t>1</w:t>
-      </w:r>
-      <w:r>
-        <w:rPr>
-          <w:noProof/>
-        </w:rPr>
-        <w:fldChar w:fldCharType="end"/>
-      </w:r>
-      <w:r>
-        <w:t xml:space="preserve"> Ví dụ về caption cho hình ảnh</w:t>
+      <w:fldSimple w:instr=" SEQ Hình \* ARABIC \s 1 ">
+        <w:r>
+          <w:rPr>
+            <w:noProof/>
+          </w:rPr>
+          <w:t>1</w:t>
+        </w:r>
+      </w:fldSimple>
+      <w:r>
+        <w:t xml:space="preserve"> </w:t>
+      </w:r>
+      <w:proofErr w:type="spellStart"/>
+      <w:r>
+        <w:t>Ví</w:t>
+      </w:r>
+      <w:proofErr w:type="spellEnd"/>
+      <w:r>
+        <w:t xml:space="preserve"> </w:t>
+      </w:r>
+      <w:proofErr w:type="spellStart"/>
+      <w:r>
+        <w:t>dụ</w:t>
+      </w:r>
+      <w:proofErr w:type="spellEnd"/>
+      <w:r>
+        <w:t xml:space="preserve"> </w:t>
+      </w:r>
+      <w:proofErr w:type="spellStart"/>
+      <w:r>
+        <w:t>về</w:t>
+      </w:r>
+      <w:proofErr w:type="spellEnd"/>
+      <w:r>
+        <w:t xml:space="preserve"> caption </w:t>
+      </w:r>
+      <w:proofErr w:type="spellStart"/>
+      <w:r>
+        <w:t>cho</w:t>
+      </w:r>
+      <w:proofErr w:type="spellEnd"/>
+      <w:r>
+        <w:t xml:space="preserve"> </w:t>
+      </w:r>
+      <w:proofErr w:type="spellStart"/>
+      <w:r>
+        <w:t>hình</w:t>
+      </w:r>
+      <w:proofErr w:type="spellEnd"/>
+      <w:r>
+        <w:t xml:space="preserve"> </w:t>
+      </w:r>
+      <w:proofErr w:type="spellStart"/>
+      <w:r>
+        <w:t>ảnh</w:t>
       </w:r>
       <w:bookmarkEnd w:id="17"/>
+      <w:proofErr w:type="spellEnd"/>
     </w:p>
     <w:p>
       <w:r>
@@ -4481,8 +6159,21 @@
       </w:pPr>
       <w:bookmarkStart w:id="18" w:name="_Toc47856525"/>
       <w:bookmarkStart w:id="19" w:name="_Toc47856953"/>
-      <w:r>
-        <w:t>Đề mục con 2</w:t>
+      <w:proofErr w:type="spellStart"/>
+      <w:r>
+        <w:t>Đề</w:t>
+      </w:r>
+      <w:proofErr w:type="spellEnd"/>
+      <w:r>
+        <w:t xml:space="preserve"> </w:t>
+      </w:r>
+      <w:proofErr w:type="spellStart"/>
+      <w:r>
+        <w:t>mục</w:t>
+      </w:r>
+      <w:proofErr w:type="spellEnd"/>
+      <w:r>
+        <w:t xml:space="preserve"> con 2</w:t>
       </w:r>
       <w:bookmarkEnd w:id="18"/>
       <w:bookmarkEnd w:id="19"/>
@@ -4537,8 +6228,21 @@
       </w:pPr>
       <w:bookmarkStart w:id="24" w:name="_Toc47856528"/>
       <w:bookmarkStart w:id="25" w:name="_Toc47856956"/>
-      <w:r>
-        <w:t>Đề mục con 1</w:t>
+      <w:proofErr w:type="spellStart"/>
+      <w:r>
+        <w:t>Đề</w:t>
+      </w:r>
+      <w:proofErr w:type="spellEnd"/>
+      <w:r>
+        <w:t xml:space="preserve"> </w:t>
+      </w:r>
+      <w:proofErr w:type="spellStart"/>
+      <w:r>
+        <w:t>mục</w:t>
+      </w:r>
+      <w:proofErr w:type="spellEnd"/>
+      <w:r>
+        <w:t xml:space="preserve"> con 1</w:t>
       </w:r>
       <w:bookmarkEnd w:id="24"/>
       <w:bookmarkEnd w:id="25"/>
@@ -4554,8 +6258,21 @@
       </w:pPr>
       <w:bookmarkStart w:id="26" w:name="_Toc47856529"/>
       <w:bookmarkStart w:id="27" w:name="_Toc47856957"/>
-      <w:r>
-        <w:t>Đề mục con 2</w:t>
+      <w:proofErr w:type="spellStart"/>
+      <w:r>
+        <w:t>Đề</w:t>
+      </w:r>
+      <w:proofErr w:type="spellEnd"/>
+      <w:r>
+        <w:t xml:space="preserve"> </w:t>
+      </w:r>
+      <w:proofErr w:type="spellStart"/>
+      <w:r>
+        <w:t>mục</w:t>
+      </w:r>
+      <w:proofErr w:type="spellEnd"/>
+      <w:r>
+        <w:t xml:space="preserve"> con 2</w:t>
       </w:r>
       <w:bookmarkEnd w:id="26"/>
       <w:bookmarkEnd w:id="27"/>
@@ -4639,7 +6356,175 @@
         <w:rPr>
           <w:i/>
         </w:rPr>
-        <w:t>&lt;Nếu không có tài liệu tham khảo thì xóa bỏ phần này&gt;</w:t>
+        <w:t>&lt;</w:t>
+      </w:r>
+      <w:proofErr w:type="spellStart"/>
+      <w:r>
+        <w:rPr>
+          <w:i/>
+        </w:rPr>
+        <w:t>Nếu</w:t>
+      </w:r>
+      <w:proofErr w:type="spellEnd"/>
+      <w:r>
+        <w:rPr>
+          <w:i/>
+        </w:rPr>
+        <w:t xml:space="preserve"> </w:t>
+      </w:r>
+      <w:proofErr w:type="spellStart"/>
+      <w:r>
+        <w:rPr>
+          <w:i/>
+        </w:rPr>
+        <w:t>không</w:t>
+      </w:r>
+      <w:proofErr w:type="spellEnd"/>
+      <w:r>
+        <w:rPr>
+          <w:i/>
+        </w:rPr>
+        <w:t xml:space="preserve"> </w:t>
+      </w:r>
+      <w:proofErr w:type="spellStart"/>
+      <w:r>
+        <w:rPr>
+          <w:i/>
+        </w:rPr>
+        <w:t>có</w:t>
+      </w:r>
+      <w:proofErr w:type="spellEnd"/>
+      <w:r>
+        <w:rPr>
+          <w:i/>
+        </w:rPr>
+        <w:t xml:space="preserve"> </w:t>
+      </w:r>
+      <w:proofErr w:type="spellStart"/>
+      <w:r>
+        <w:rPr>
+          <w:i/>
+        </w:rPr>
+        <w:t>tài</w:t>
+      </w:r>
+      <w:proofErr w:type="spellEnd"/>
+      <w:r>
+        <w:rPr>
+          <w:i/>
+        </w:rPr>
+        <w:t xml:space="preserve"> </w:t>
+      </w:r>
+      <w:proofErr w:type="spellStart"/>
+      <w:r>
+        <w:rPr>
+          <w:i/>
+        </w:rPr>
+        <w:t>liệu</w:t>
+      </w:r>
+      <w:proofErr w:type="spellEnd"/>
+      <w:r>
+        <w:rPr>
+          <w:i/>
+        </w:rPr>
+        <w:t xml:space="preserve"> </w:t>
+      </w:r>
+      <w:proofErr w:type="spellStart"/>
+      <w:r>
+        <w:rPr>
+          <w:i/>
+        </w:rPr>
+        <w:t>tham</w:t>
+      </w:r>
+      <w:proofErr w:type="spellEnd"/>
+      <w:r>
+        <w:rPr>
+          <w:i/>
+        </w:rPr>
+        <w:t xml:space="preserve"> </w:t>
+      </w:r>
+      <w:proofErr w:type="spellStart"/>
+      <w:r>
+        <w:rPr>
+          <w:i/>
+        </w:rPr>
+        <w:t>khảo</w:t>
+      </w:r>
+      <w:proofErr w:type="spellEnd"/>
+      <w:r>
+        <w:rPr>
+          <w:i/>
+        </w:rPr>
+        <w:t xml:space="preserve"> </w:t>
+      </w:r>
+      <w:proofErr w:type="spellStart"/>
+      <w:r>
+        <w:rPr>
+          <w:i/>
+        </w:rPr>
+        <w:t>thì</w:t>
+      </w:r>
+      <w:proofErr w:type="spellEnd"/>
+      <w:r>
+        <w:rPr>
+          <w:i/>
+        </w:rPr>
+        <w:t xml:space="preserve"> </w:t>
+      </w:r>
+      <w:proofErr w:type="spellStart"/>
+      <w:r>
+        <w:rPr>
+          <w:i/>
+        </w:rPr>
+        <w:t>xóa</w:t>
+      </w:r>
+      <w:proofErr w:type="spellEnd"/>
+      <w:r>
+        <w:rPr>
+          <w:i/>
+        </w:rPr>
+        <w:t xml:space="preserve"> </w:t>
+      </w:r>
+      <w:proofErr w:type="spellStart"/>
+      <w:r>
+        <w:rPr>
+          <w:i/>
+        </w:rPr>
+        <w:t>bỏ</w:t>
+      </w:r>
+      <w:proofErr w:type="spellEnd"/>
+      <w:r>
+        <w:rPr>
+          <w:i/>
+        </w:rPr>
+        <w:t xml:space="preserve"> </w:t>
+      </w:r>
+      <w:proofErr w:type="spellStart"/>
+      <w:r>
+        <w:rPr>
+          <w:i/>
+        </w:rPr>
+        <w:t>phần</w:t>
+      </w:r>
+      <w:proofErr w:type="spellEnd"/>
+      <w:r>
+        <w:rPr>
+          <w:i/>
+        </w:rPr>
+        <w:t xml:space="preserve"> </w:t>
+      </w:r>
+      <w:proofErr w:type="spellStart"/>
+      <w:r>
+        <w:rPr>
+          <w:i/>
+        </w:rPr>
+        <w:t>này</w:t>
+      </w:r>
+      <w:proofErr w:type="spellEnd"/>
+      <w:r>
+        <w:rPr>
+          <w:i/>
+        </w:rPr>
+        <w:t>&gt;</w:t>
       </w:r>
       <w:r>
         <w:rPr>
@@ -4672,18 +6557,336 @@
           <w:i/>
         </w:rPr>
       </w:pPr>
+      <w:proofErr w:type="gramStart"/>
       <w:r>
         <w:rPr>
           <w:i/>
         </w:rPr>
         <w:t>&lt;</w:t>
       </w:r>
-      <w:r>
-        <w:rPr>
-          <w:i/>
-        </w:rPr>
-        <w:t>Phần này trình bày những hồ sơ, tài liệu có liên quan tới đề tài. Nếu không có thì xóa bỏ phần này</w:t>
-      </w:r>
+      <w:proofErr w:type="spellStart"/>
+      <w:r>
+        <w:rPr>
+          <w:i/>
+        </w:rPr>
+        <w:t>Phần</w:t>
+      </w:r>
+      <w:proofErr w:type="spellEnd"/>
+      <w:r>
+        <w:rPr>
+          <w:i/>
+        </w:rPr>
+        <w:t xml:space="preserve"> </w:t>
+      </w:r>
+      <w:proofErr w:type="spellStart"/>
+      <w:r>
+        <w:rPr>
+          <w:i/>
+        </w:rPr>
+        <w:t>này</w:t>
+      </w:r>
+      <w:proofErr w:type="spellEnd"/>
+      <w:r>
+        <w:rPr>
+          <w:i/>
+        </w:rPr>
+        <w:t xml:space="preserve"> </w:t>
+      </w:r>
+      <w:proofErr w:type="spellStart"/>
+      <w:r>
+        <w:rPr>
+          <w:i/>
+        </w:rPr>
+        <w:t>trình</w:t>
+      </w:r>
+      <w:proofErr w:type="spellEnd"/>
+      <w:r>
+        <w:rPr>
+          <w:i/>
+        </w:rPr>
+        <w:t xml:space="preserve"> </w:t>
+      </w:r>
+      <w:proofErr w:type="spellStart"/>
+      <w:r>
+        <w:rPr>
+          <w:i/>
+        </w:rPr>
+        <w:t>bày</w:t>
+      </w:r>
+      <w:proofErr w:type="spellEnd"/>
+      <w:r>
+        <w:rPr>
+          <w:i/>
+        </w:rPr>
+        <w:t xml:space="preserve"> </w:t>
+      </w:r>
+      <w:proofErr w:type="spellStart"/>
+      <w:r>
+        <w:rPr>
+          <w:i/>
+        </w:rPr>
+        <w:t>những</w:t>
+      </w:r>
+      <w:proofErr w:type="spellEnd"/>
+      <w:r>
+        <w:rPr>
+          <w:i/>
+        </w:rPr>
+        <w:t xml:space="preserve"> </w:t>
+      </w:r>
+      <w:proofErr w:type="spellStart"/>
+      <w:r>
+        <w:rPr>
+          <w:i/>
+        </w:rPr>
+        <w:t>hồ</w:t>
+      </w:r>
+      <w:proofErr w:type="spellEnd"/>
+      <w:r>
+        <w:rPr>
+          <w:i/>
+        </w:rPr>
+        <w:t xml:space="preserve"> </w:t>
+      </w:r>
+      <w:proofErr w:type="spellStart"/>
+      <w:r>
+        <w:rPr>
+          <w:i/>
+        </w:rPr>
+        <w:t>sơ</w:t>
+      </w:r>
+      <w:proofErr w:type="spellEnd"/>
+      <w:r>
+        <w:rPr>
+          <w:i/>
+        </w:rPr>
+        <w:t xml:space="preserve">, </w:t>
+      </w:r>
+      <w:proofErr w:type="spellStart"/>
+      <w:r>
+        <w:rPr>
+          <w:i/>
+        </w:rPr>
+        <w:t>tài</w:t>
+      </w:r>
+      <w:proofErr w:type="spellEnd"/>
+      <w:r>
+        <w:rPr>
+          <w:i/>
+        </w:rPr>
+        <w:t xml:space="preserve"> </w:t>
+      </w:r>
+      <w:proofErr w:type="spellStart"/>
+      <w:r>
+        <w:rPr>
+          <w:i/>
+        </w:rPr>
+        <w:t>liệu</w:t>
+      </w:r>
+      <w:proofErr w:type="spellEnd"/>
+      <w:r>
+        <w:rPr>
+          <w:i/>
+        </w:rPr>
+        <w:t xml:space="preserve"> </w:t>
+      </w:r>
+      <w:proofErr w:type="spellStart"/>
+      <w:r>
+        <w:rPr>
+          <w:i/>
+        </w:rPr>
+        <w:t>có</w:t>
+      </w:r>
+      <w:proofErr w:type="spellEnd"/>
+      <w:r>
+        <w:rPr>
+          <w:i/>
+        </w:rPr>
+        <w:t xml:space="preserve"> </w:t>
+      </w:r>
+      <w:proofErr w:type="spellStart"/>
+      <w:r>
+        <w:rPr>
+          <w:i/>
+        </w:rPr>
+        <w:t>liên</w:t>
+      </w:r>
+      <w:proofErr w:type="spellEnd"/>
+      <w:r>
+        <w:rPr>
+          <w:i/>
+        </w:rPr>
+        <w:t xml:space="preserve"> </w:t>
+      </w:r>
+      <w:proofErr w:type="spellStart"/>
+      <w:r>
+        <w:rPr>
+          <w:i/>
+        </w:rPr>
+        <w:t>quan</w:t>
+      </w:r>
+      <w:proofErr w:type="spellEnd"/>
+      <w:r>
+        <w:rPr>
+          <w:i/>
+        </w:rPr>
+        <w:t xml:space="preserve"> </w:t>
+      </w:r>
+      <w:proofErr w:type="spellStart"/>
+      <w:r>
+        <w:rPr>
+          <w:i/>
+        </w:rPr>
+        <w:t>tới</w:t>
+      </w:r>
+      <w:proofErr w:type="spellEnd"/>
+      <w:r>
+        <w:rPr>
+          <w:i/>
+        </w:rPr>
+        <w:t xml:space="preserve"> </w:t>
+      </w:r>
+      <w:proofErr w:type="spellStart"/>
+      <w:r>
+        <w:rPr>
+          <w:i/>
+        </w:rPr>
+        <w:t>đề</w:t>
+      </w:r>
+      <w:proofErr w:type="spellEnd"/>
+      <w:r>
+        <w:rPr>
+          <w:i/>
+        </w:rPr>
+        <w:t xml:space="preserve"> </w:t>
+      </w:r>
+      <w:proofErr w:type="spellStart"/>
+      <w:r>
+        <w:rPr>
+          <w:i/>
+        </w:rPr>
+        <w:t>tài</w:t>
+      </w:r>
+      <w:proofErr w:type="spellEnd"/>
+      <w:r>
+        <w:rPr>
+          <w:i/>
+        </w:rPr>
+        <w:t>.</w:t>
+      </w:r>
+      <w:proofErr w:type="gramEnd"/>
+      <w:r>
+        <w:rPr>
+          <w:i/>
+        </w:rPr>
+        <w:t xml:space="preserve"> </w:t>
+      </w:r>
+      <w:proofErr w:type="spellStart"/>
+      <w:r>
+        <w:rPr>
+          <w:i/>
+        </w:rPr>
+        <w:t>Nếu</w:t>
+      </w:r>
+      <w:proofErr w:type="spellEnd"/>
+      <w:r>
+        <w:rPr>
+          <w:i/>
+        </w:rPr>
+        <w:t xml:space="preserve"> </w:t>
+      </w:r>
+      <w:proofErr w:type="spellStart"/>
+      <w:r>
+        <w:rPr>
+          <w:i/>
+        </w:rPr>
+        <w:t>không</w:t>
+      </w:r>
+      <w:proofErr w:type="spellEnd"/>
+      <w:r>
+        <w:rPr>
+          <w:i/>
+        </w:rPr>
+        <w:t xml:space="preserve"> </w:t>
+      </w:r>
+      <w:proofErr w:type="spellStart"/>
+      <w:r>
+        <w:rPr>
+          <w:i/>
+        </w:rPr>
+        <w:t>có</w:t>
+      </w:r>
+      <w:proofErr w:type="spellEnd"/>
+      <w:r>
+        <w:rPr>
+          <w:i/>
+        </w:rPr>
+        <w:t xml:space="preserve"> </w:t>
+      </w:r>
+      <w:proofErr w:type="spellStart"/>
+      <w:r>
+        <w:rPr>
+          <w:i/>
+        </w:rPr>
+        <w:t>thì</w:t>
+      </w:r>
+      <w:proofErr w:type="spellEnd"/>
+      <w:r>
+        <w:rPr>
+          <w:i/>
+        </w:rPr>
+        <w:t xml:space="preserve"> </w:t>
+      </w:r>
+      <w:proofErr w:type="spellStart"/>
+      <w:r>
+        <w:rPr>
+          <w:i/>
+        </w:rPr>
+        <w:t>xóa</w:t>
+      </w:r>
+      <w:proofErr w:type="spellEnd"/>
+      <w:r>
+        <w:rPr>
+          <w:i/>
+        </w:rPr>
+        <w:t xml:space="preserve"> </w:t>
+      </w:r>
+      <w:proofErr w:type="spellStart"/>
+      <w:r>
+        <w:rPr>
+          <w:i/>
+        </w:rPr>
+        <w:t>bỏ</w:t>
+      </w:r>
+      <w:proofErr w:type="spellEnd"/>
+      <w:r>
+        <w:rPr>
+          <w:i/>
+        </w:rPr>
+        <w:t xml:space="preserve"> </w:t>
+      </w:r>
+      <w:proofErr w:type="spellStart"/>
+      <w:r>
+        <w:rPr>
+          <w:i/>
+        </w:rPr>
+        <w:t>phần</w:t>
+      </w:r>
+      <w:proofErr w:type="spellEnd"/>
+      <w:r>
+        <w:rPr>
+          <w:i/>
+        </w:rPr>
+        <w:t xml:space="preserve"> </w:t>
+      </w:r>
+      <w:proofErr w:type="spellStart"/>
+      <w:r>
+        <w:rPr>
+          <w:i/>
+        </w:rPr>
+        <w:t>này</w:t>
+      </w:r>
+      <w:proofErr w:type="spellEnd"/>
       <w:r>
         <w:rPr>
           <w:i/>
@@ -4825,6 +7028,178 @@
 <file path=word/numbering.xml><?xml version="1.0" encoding="utf-8"?>
 <w:numbering xmlns:wpc="http://schemas.microsoft.com/office/word/2010/wordprocessingCanvas" xmlns:mc="http://schemas.openxmlformats.org/markup-compatibility/2006" xmlns:o="urn:schemas-microsoft-com:office:office" xmlns:r="http://schemas.openxmlformats.org/officeDocument/2006/relationships" xmlns:m="http://schemas.openxmlformats.org/officeDocument/2006/math" xmlns:v="urn:schemas-microsoft-com:vml" xmlns:wp14="http://schemas.microsoft.com/office/word/2010/wordprocessingDrawing" xmlns:wp="http://schemas.openxmlformats.org/drawingml/2006/wordprocessingDrawing" xmlns:w10="urn:schemas-microsoft-com:office:word" xmlns:w="http://schemas.openxmlformats.org/wordprocessingml/2006/main" xmlns:w14="http://schemas.microsoft.com/office/word/2010/wordml" xmlns:wpg="http://schemas.microsoft.com/office/word/2010/wordprocessingGroup" xmlns:wpi="http://schemas.microsoft.com/office/word/2010/wordprocessingInk" xmlns:wne="http://schemas.microsoft.com/office/word/2006/wordml" xmlns:wps="http://schemas.microsoft.com/office/word/2010/wordprocessingShape" mc:Ignorable="w14 wp14">
   <w:abstractNum w:abstractNumId="0">
+    <w:nsid w:val="0CC87CCE"/>
+    <w:multiLevelType w:val="hybridMultilevel"/>
+    <w:tmpl w:val="77EAB556"/>
+    <w:lvl w:ilvl="0" w:tplc="0409000F">
+      <w:start w:val="1"/>
+      <w:numFmt w:val="decimal"/>
+      <w:lvlText w:val="%1."/>
+      <w:lvlJc w:val="left"/>
+      <w:pPr>
+        <w:ind w:left="4854" w:hanging="360"/>
+      </w:pPr>
+    </w:lvl>
+    <w:lvl w:ilvl="1" w:tplc="04090019" w:tentative="1">
+      <w:start w:val="1"/>
+      <w:numFmt w:val="lowerLetter"/>
+      <w:lvlText w:val="%2."/>
+      <w:lvlJc w:val="left"/>
+      <w:pPr>
+        <w:ind w:left="5574" w:hanging="360"/>
+      </w:pPr>
+    </w:lvl>
+    <w:lvl w:ilvl="2" w:tplc="0409001B" w:tentative="1">
+      <w:start w:val="1"/>
+      <w:numFmt w:val="lowerRoman"/>
+      <w:lvlText w:val="%3."/>
+      <w:lvlJc w:val="right"/>
+      <w:pPr>
+        <w:ind w:left="6294" w:hanging="180"/>
+      </w:pPr>
+    </w:lvl>
+    <w:lvl w:ilvl="3" w:tplc="0409000F" w:tentative="1">
+      <w:start w:val="1"/>
+      <w:numFmt w:val="decimal"/>
+      <w:lvlText w:val="%4."/>
+      <w:lvlJc w:val="left"/>
+      <w:pPr>
+        <w:ind w:left="7014" w:hanging="360"/>
+      </w:pPr>
+    </w:lvl>
+    <w:lvl w:ilvl="4" w:tplc="04090019" w:tentative="1">
+      <w:start w:val="1"/>
+      <w:numFmt w:val="lowerLetter"/>
+      <w:lvlText w:val="%5."/>
+      <w:lvlJc w:val="left"/>
+      <w:pPr>
+        <w:ind w:left="7734" w:hanging="360"/>
+      </w:pPr>
+    </w:lvl>
+    <w:lvl w:ilvl="5" w:tplc="0409001B" w:tentative="1">
+      <w:start w:val="1"/>
+      <w:numFmt w:val="lowerRoman"/>
+      <w:lvlText w:val="%6."/>
+      <w:lvlJc w:val="right"/>
+      <w:pPr>
+        <w:ind w:left="8454" w:hanging="180"/>
+      </w:pPr>
+    </w:lvl>
+    <w:lvl w:ilvl="6" w:tplc="0409000F" w:tentative="1">
+      <w:start w:val="1"/>
+      <w:numFmt w:val="decimal"/>
+      <w:lvlText w:val="%7."/>
+      <w:lvlJc w:val="left"/>
+      <w:pPr>
+        <w:ind w:left="9174" w:hanging="360"/>
+      </w:pPr>
+    </w:lvl>
+    <w:lvl w:ilvl="7" w:tplc="04090019" w:tentative="1">
+      <w:start w:val="1"/>
+      <w:numFmt w:val="lowerLetter"/>
+      <w:lvlText w:val="%8."/>
+      <w:lvlJc w:val="left"/>
+      <w:pPr>
+        <w:ind w:left="9894" w:hanging="360"/>
+      </w:pPr>
+    </w:lvl>
+    <w:lvl w:ilvl="8" w:tplc="0409001B" w:tentative="1">
+      <w:start w:val="1"/>
+      <w:numFmt w:val="lowerRoman"/>
+      <w:lvlText w:val="%9."/>
+      <w:lvlJc w:val="right"/>
+      <w:pPr>
+        <w:ind w:left="10614" w:hanging="180"/>
+      </w:pPr>
+    </w:lvl>
+  </w:abstractNum>
+  <w:abstractNum w:abstractNumId="1">
+    <w:nsid w:val="37A03000"/>
+    <w:multiLevelType w:val="hybridMultilevel"/>
+    <w:tmpl w:val="6E922ECE"/>
+    <w:lvl w:ilvl="0" w:tplc="0409000F">
+      <w:start w:val="1"/>
+      <w:numFmt w:val="decimal"/>
+      <w:lvlText w:val="%1."/>
+      <w:lvlJc w:val="left"/>
+      <w:pPr>
+        <w:ind w:left="4854" w:hanging="360"/>
+      </w:pPr>
+    </w:lvl>
+    <w:lvl w:ilvl="1" w:tplc="04090019" w:tentative="1">
+      <w:start w:val="1"/>
+      <w:numFmt w:val="lowerLetter"/>
+      <w:lvlText w:val="%2."/>
+      <w:lvlJc w:val="left"/>
+      <w:pPr>
+        <w:ind w:left="5574" w:hanging="360"/>
+      </w:pPr>
+    </w:lvl>
+    <w:lvl w:ilvl="2" w:tplc="0409001B" w:tentative="1">
+      <w:start w:val="1"/>
+      <w:numFmt w:val="lowerRoman"/>
+      <w:lvlText w:val="%3."/>
+      <w:lvlJc w:val="right"/>
+      <w:pPr>
+        <w:ind w:left="6294" w:hanging="180"/>
+      </w:pPr>
+    </w:lvl>
+    <w:lvl w:ilvl="3" w:tplc="0409000F" w:tentative="1">
+      <w:start w:val="1"/>
+      <w:numFmt w:val="decimal"/>
+      <w:lvlText w:val="%4."/>
+      <w:lvlJc w:val="left"/>
+      <w:pPr>
+        <w:ind w:left="7014" w:hanging="360"/>
+      </w:pPr>
+    </w:lvl>
+    <w:lvl w:ilvl="4" w:tplc="04090019" w:tentative="1">
+      <w:start w:val="1"/>
+      <w:numFmt w:val="lowerLetter"/>
+      <w:lvlText w:val="%5."/>
+      <w:lvlJc w:val="left"/>
+      <w:pPr>
+        <w:ind w:left="7734" w:hanging="360"/>
+      </w:pPr>
+    </w:lvl>
+    <w:lvl w:ilvl="5" w:tplc="0409001B" w:tentative="1">
+      <w:start w:val="1"/>
+      <w:numFmt w:val="lowerRoman"/>
+      <w:lvlText w:val="%6."/>
+      <w:lvlJc w:val="right"/>
+      <w:pPr>
+        <w:ind w:left="8454" w:hanging="180"/>
+      </w:pPr>
+    </w:lvl>
+    <w:lvl w:ilvl="6" w:tplc="0409000F" w:tentative="1">
+      <w:start w:val="1"/>
+      <w:numFmt w:val="decimal"/>
+      <w:lvlText w:val="%7."/>
+      <w:lvlJc w:val="left"/>
+      <w:pPr>
+        <w:ind w:left="9174" w:hanging="360"/>
+      </w:pPr>
+    </w:lvl>
+    <w:lvl w:ilvl="7" w:tplc="04090019" w:tentative="1">
+      <w:start w:val="1"/>
+      <w:numFmt w:val="lowerLetter"/>
+      <w:lvlText w:val="%8."/>
+      <w:lvlJc w:val="left"/>
+      <w:pPr>
+        <w:ind w:left="9894" w:hanging="360"/>
+      </w:pPr>
+    </w:lvl>
+    <w:lvl w:ilvl="8" w:tplc="0409001B" w:tentative="1">
+      <w:start w:val="1"/>
+      <w:numFmt w:val="lowerRoman"/>
+      <w:lvlText w:val="%9."/>
+      <w:lvlJc w:val="right"/>
+      <w:pPr>
+        <w:ind w:left="10614" w:hanging="180"/>
+      </w:pPr>
+    </w:lvl>
+  </w:abstractNum>
+  <w:abstractNum w:abstractNumId="2">
     <w:nsid w:val="426D14AB"/>
     <w:multiLevelType w:val="hybridMultilevel"/>
     <w:tmpl w:val="17CC66FE"/>
@@ -4937,7 +7312,7 @@
       </w:rPr>
     </w:lvl>
   </w:abstractNum>
-  <w:abstractNum w:abstractNumId="1">
+  <w:abstractNum w:abstractNumId="3">
     <w:nsid w:val="494F304A"/>
     <w:multiLevelType w:val="multilevel"/>
     <w:tmpl w:val="C6D0C124"/>
@@ -5036,10 +7411,16 @@
     </w:lvl>
   </w:abstractNum>
   <w:num w:numId="1">
-    <w:abstractNumId w:val="1"/>
+    <w:abstractNumId w:val="3"/>
   </w:num>
   <w:num w:numId="2">
+    <w:abstractNumId w:val="2"/>
+  </w:num>
+  <w:num w:numId="3">
     <w:abstractNumId w:val="0"/>
+  </w:num>
+  <w:num w:numId="4">
+    <w:abstractNumId w:val="1"/>
   </w:num>
 </w:numbering>
 </file>
@@ -6956,7 +9337,7 @@
 </file>
 
 <file path=customXml/itemProps1.xml><?xml version="1.0" encoding="utf-8"?>
-<ds:datastoreItem xmlns:ds="http://schemas.openxmlformats.org/officeDocument/2006/customXml" ds:itemID="{35966E7F-4A9A-48D9-9250-62C5B19DB2BE}">
+<ds:datastoreItem xmlns:ds="http://schemas.openxmlformats.org/officeDocument/2006/customXml" ds:itemID="{979B4493-7FFB-4AF3-8E19-337B690AF81B}">
   <ds:schemaRefs>
     <ds:schemaRef ds:uri="http://schemas.openxmlformats.org/officeDocument/2006/bibliography"/>
   </ds:schemaRefs>

</xml_diff>